<commit_message>
5th document completed + 5th presentation completed
Ergo... project completed!!!!
</commit_message>
<xml_diff>
--- a/5. Project Plan Document (working space)/Project Plan Document (PPD).docx
+++ b/5. Project Plan Document (working space)/Project Plan Document (PPD).docx
@@ -20,7 +20,6 @@
           <w:color w:val="1F4E79" w:themeColor="accent1" w:themeShade="80"/>
           <w:sz w:val="40"/>
           <w:szCs w:val="40"/>
-          <w:lang w:val="it-IT" w:eastAsia="it-IT"/>
         </w:rPr>
         <w:drawing>
           <wp:inline distT="0" distB="0" distL="0" distR="0" wp14:anchorId="56796CFD" wp14:editId="0B5705D2">
@@ -270,7 +269,7 @@
           <w:sz w:val="28"/>
           <w:szCs w:val="40"/>
         </w:rPr>
-        <w:t>Date: 30</w:t>
+        <w:t>Date: 22</w:t>
       </w:r>
       <w:r>
         <w:rPr>
@@ -310,7 +309,6 @@
           <w:color w:val="1F4E79" w:themeColor="accent1" w:themeShade="80"/>
           <w:sz w:val="28"/>
           <w:szCs w:val="40"/>
-          <w:lang w:val="it-IT" w:eastAsia="it-IT"/>
         </w:rPr>
         <w:drawing>
           <wp:inline distT="0" distB="0" distL="0" distR="0" wp14:anchorId="24870FF3" wp14:editId="6C7B9BC4">
@@ -544,7 +542,7 @@
       <w:pPr>
         <w:pStyle w:val="Titolo1"/>
       </w:pPr>
-      <w:bookmarkStart w:id="0" w:name="_Toc441164155"/>
+      <w:bookmarkStart w:id="0" w:name="_Toc441250013"/>
       <w:r>
         <w:lastRenderedPageBreak/>
         <w:t>Introduction</w:t>
@@ -559,7 +557,7 @@
           <w:numId w:val="2"/>
         </w:numPr>
       </w:pPr>
-      <w:bookmarkStart w:id="1" w:name="_Toc441164156"/>
+      <w:bookmarkStart w:id="1" w:name="_Toc441250014"/>
       <w:r>
         <w:t>Table of contents</w:t>
       </w:r>
@@ -572,6 +570,7 @@
           <w:tab w:val="left" w:pos="440"/>
           <w:tab w:val="right" w:leader="dot" w:pos="9962"/>
         </w:tabs>
+        <w:spacing w:line="276" w:lineRule="auto"/>
         <w:rPr>
           <w:rFonts w:eastAsiaTheme="minorEastAsia"/>
           <w:noProof/>
@@ -642,7 +641,7 @@
         <w:rPr>
           <w:noProof/>
         </w:rPr>
-        <w:instrText xml:space="preserve"> PAGEREF _Toc441164155 \h </w:instrText>
+        <w:instrText xml:space="preserve"> PAGEREF _Toc441250013 \h </w:instrText>
       </w:r>
       <w:r>
         <w:rPr>
@@ -675,6 +674,7 @@
           <w:tab w:val="left" w:pos="880"/>
           <w:tab w:val="right" w:leader="dot" w:pos="9962"/>
         </w:tabs>
+        <w:spacing w:line="276" w:lineRule="auto"/>
         <w:rPr>
           <w:rFonts w:eastAsiaTheme="minorEastAsia"/>
           <w:noProof/>
@@ -715,7 +715,7 @@
         <w:rPr>
           <w:noProof/>
         </w:rPr>
-        <w:instrText xml:space="preserve"> PAGEREF _Toc441164156 \h </w:instrText>
+        <w:instrText xml:space="preserve"> PAGEREF _Toc441250014 \h </w:instrText>
       </w:r>
       <w:r>
         <w:rPr>
@@ -748,6 +748,7 @@
           <w:tab w:val="left" w:pos="880"/>
           <w:tab w:val="right" w:leader="dot" w:pos="9962"/>
         </w:tabs>
+        <w:spacing w:line="276" w:lineRule="auto"/>
         <w:rPr>
           <w:rFonts w:eastAsiaTheme="minorEastAsia"/>
           <w:noProof/>
@@ -788,7 +789,7 @@
         <w:rPr>
           <w:noProof/>
         </w:rPr>
-        <w:instrText xml:space="preserve"> PAGEREF _Toc441164157 \h </w:instrText>
+        <w:instrText xml:space="preserve"> PAGEREF _Toc441250015 \h </w:instrText>
       </w:r>
       <w:r>
         <w:rPr>
@@ -821,6 +822,7 @@
           <w:tab w:val="left" w:pos="880"/>
           <w:tab w:val="right" w:leader="dot" w:pos="9962"/>
         </w:tabs>
+        <w:spacing w:line="276" w:lineRule="auto"/>
         <w:rPr>
           <w:rFonts w:eastAsiaTheme="minorEastAsia"/>
           <w:noProof/>
@@ -861,7 +863,7 @@
         <w:rPr>
           <w:noProof/>
         </w:rPr>
-        <w:instrText xml:space="preserve"> PAGEREF _Toc441164158 \h </w:instrText>
+        <w:instrText xml:space="preserve"> PAGEREF _Toc441250016 \h </w:instrText>
       </w:r>
       <w:r>
         <w:rPr>
@@ -894,6 +896,7 @@
           <w:tab w:val="left" w:pos="880"/>
           <w:tab w:val="right" w:leader="dot" w:pos="9962"/>
         </w:tabs>
+        <w:spacing w:line="276" w:lineRule="auto"/>
         <w:rPr>
           <w:rFonts w:eastAsiaTheme="minorEastAsia"/>
           <w:noProof/>
@@ -934,7 +937,7 @@
         <w:rPr>
           <w:noProof/>
         </w:rPr>
-        <w:instrText xml:space="preserve"> PAGEREF _Toc441164159 \h </w:instrText>
+        <w:instrText xml:space="preserve"> PAGEREF _Toc441250017 \h </w:instrText>
       </w:r>
       <w:r>
         <w:rPr>
@@ -967,6 +970,7 @@
           <w:tab w:val="left" w:pos="880"/>
           <w:tab w:val="right" w:leader="dot" w:pos="9962"/>
         </w:tabs>
+        <w:spacing w:line="276" w:lineRule="auto"/>
         <w:rPr>
           <w:rFonts w:eastAsiaTheme="minorEastAsia"/>
           <w:noProof/>
@@ -1007,7 +1011,7 @@
         <w:rPr>
           <w:noProof/>
         </w:rPr>
-        <w:instrText xml:space="preserve"> PAGEREF _Toc441164160 \h </w:instrText>
+        <w:instrText xml:space="preserve"> PAGEREF _Toc441250018 \h </w:instrText>
       </w:r>
       <w:r>
         <w:rPr>
@@ -1040,6 +1044,7 @@
           <w:tab w:val="left" w:pos="440"/>
           <w:tab w:val="right" w:leader="dot" w:pos="9962"/>
         </w:tabs>
+        <w:spacing w:line="276" w:lineRule="auto"/>
         <w:rPr>
           <w:rFonts w:eastAsiaTheme="minorEastAsia"/>
           <w:noProof/>
@@ -1080,7 +1085,7 @@
         <w:rPr>
           <w:noProof/>
         </w:rPr>
-        <w:instrText xml:space="preserve"> PAGEREF _Toc441164161 \h </w:instrText>
+        <w:instrText xml:space="preserve"> PAGEREF _Toc441250019 \h </w:instrText>
       </w:r>
       <w:r>
         <w:rPr>
@@ -1113,6 +1118,7 @@
           <w:tab w:val="left" w:pos="880"/>
           <w:tab w:val="right" w:leader="dot" w:pos="9962"/>
         </w:tabs>
+        <w:spacing w:line="276" w:lineRule="auto"/>
         <w:rPr>
           <w:rFonts w:eastAsiaTheme="minorEastAsia"/>
           <w:noProof/>
@@ -1153,7 +1159,7 @@
         <w:rPr>
           <w:noProof/>
         </w:rPr>
-        <w:instrText xml:space="preserve"> PAGEREF _Toc441164162 \h </w:instrText>
+        <w:instrText xml:space="preserve"> PAGEREF _Toc441250020 \h </w:instrText>
       </w:r>
       <w:r>
         <w:rPr>
@@ -1186,6 +1192,7 @@
           <w:tab w:val="left" w:pos="880"/>
           <w:tab w:val="right" w:leader="dot" w:pos="9962"/>
         </w:tabs>
+        <w:spacing w:line="276" w:lineRule="auto"/>
         <w:rPr>
           <w:rFonts w:eastAsiaTheme="minorEastAsia"/>
           <w:noProof/>
@@ -1226,7 +1233,7 @@
         <w:rPr>
           <w:noProof/>
         </w:rPr>
-        <w:instrText xml:space="preserve"> PAGEREF _Toc441164163 \h </w:instrText>
+        <w:instrText xml:space="preserve"> PAGEREF _Toc441250021 \h </w:instrText>
       </w:r>
       <w:r>
         <w:rPr>
@@ -1259,6 +1266,7 @@
           <w:tab w:val="left" w:pos="880"/>
           <w:tab w:val="right" w:leader="dot" w:pos="9962"/>
         </w:tabs>
+        <w:spacing w:line="276" w:lineRule="auto"/>
         <w:rPr>
           <w:rFonts w:eastAsiaTheme="minorEastAsia"/>
           <w:noProof/>
@@ -1299,7 +1307,7 @@
         <w:rPr>
           <w:noProof/>
         </w:rPr>
-        <w:instrText xml:space="preserve"> PAGEREF _Toc441164164 \h </w:instrText>
+        <w:instrText xml:space="preserve"> PAGEREF _Toc441250022 \h </w:instrText>
       </w:r>
       <w:r>
         <w:rPr>
@@ -1332,6 +1340,7 @@
           <w:tab w:val="left" w:pos="880"/>
           <w:tab w:val="right" w:leader="dot" w:pos="9962"/>
         </w:tabs>
+        <w:spacing w:line="276" w:lineRule="auto"/>
         <w:rPr>
           <w:rFonts w:eastAsiaTheme="minorEastAsia"/>
           <w:noProof/>
@@ -1372,7 +1381,7 @@
         <w:rPr>
           <w:noProof/>
         </w:rPr>
-        <w:instrText xml:space="preserve"> PAGEREF _Toc441164165 \h </w:instrText>
+        <w:instrText xml:space="preserve"> PAGEREF _Toc441250023 \h </w:instrText>
       </w:r>
       <w:r>
         <w:rPr>
@@ -1405,6 +1414,7 @@
           <w:tab w:val="left" w:pos="440"/>
           <w:tab w:val="right" w:leader="dot" w:pos="9962"/>
         </w:tabs>
+        <w:spacing w:line="276" w:lineRule="auto"/>
         <w:rPr>
           <w:rFonts w:eastAsiaTheme="minorEastAsia"/>
           <w:noProof/>
@@ -1445,7 +1455,7 @@
         <w:rPr>
           <w:noProof/>
         </w:rPr>
-        <w:instrText xml:space="preserve"> PAGEREF _Toc441164166 \h </w:instrText>
+        <w:instrText xml:space="preserve"> PAGEREF _Toc441250024 \h </w:instrText>
       </w:r>
       <w:r>
         <w:rPr>
@@ -1478,6 +1488,7 @@
           <w:tab w:val="left" w:pos="880"/>
           <w:tab w:val="right" w:leader="dot" w:pos="9962"/>
         </w:tabs>
+        <w:spacing w:line="276" w:lineRule="auto"/>
         <w:rPr>
           <w:rFonts w:eastAsiaTheme="minorEastAsia"/>
           <w:noProof/>
@@ -1518,7 +1529,7 @@
         <w:rPr>
           <w:noProof/>
         </w:rPr>
-        <w:instrText xml:space="preserve"> PAGEREF _Toc441164167 \h </w:instrText>
+        <w:instrText xml:space="preserve"> PAGEREF _Toc441250025 \h </w:instrText>
       </w:r>
       <w:r>
         <w:rPr>
@@ -1551,6 +1562,7 @@
           <w:tab w:val="left" w:pos="880"/>
           <w:tab w:val="right" w:leader="dot" w:pos="9962"/>
         </w:tabs>
+        <w:spacing w:line="276" w:lineRule="auto"/>
         <w:rPr>
           <w:rFonts w:eastAsiaTheme="minorEastAsia"/>
           <w:noProof/>
@@ -1591,7 +1603,7 @@
         <w:rPr>
           <w:noProof/>
         </w:rPr>
-        <w:instrText xml:space="preserve"> PAGEREF _Toc441164168 \h </w:instrText>
+        <w:instrText xml:space="preserve"> PAGEREF _Toc441250026 \h </w:instrText>
       </w:r>
       <w:r>
         <w:rPr>
@@ -1608,7 +1620,7 @@
         <w:rPr>
           <w:noProof/>
         </w:rPr>
-        <w:t>17</w:t>
+        <w:t>18</w:t>
       </w:r>
       <w:r>
         <w:rPr>
@@ -1624,6 +1636,7 @@
           <w:tab w:val="left" w:pos="440"/>
           <w:tab w:val="right" w:leader="dot" w:pos="9962"/>
         </w:tabs>
+        <w:spacing w:line="276" w:lineRule="auto"/>
         <w:rPr>
           <w:rFonts w:eastAsiaTheme="minorEastAsia"/>
           <w:noProof/>
@@ -1664,7 +1677,7 @@
         <w:rPr>
           <w:noProof/>
         </w:rPr>
-        <w:instrText xml:space="preserve"> PAGEREF _Toc441164169 \h </w:instrText>
+        <w:instrText xml:space="preserve"> PAGEREF _Toc441250027 \h </w:instrText>
       </w:r>
       <w:r>
         <w:rPr>
@@ -1681,7 +1694,7 @@
         <w:rPr>
           <w:noProof/>
         </w:rPr>
-        <w:t>17</w:t>
+        <w:t>19</w:t>
       </w:r>
       <w:r>
         <w:rPr>
@@ -1697,6 +1710,7 @@
           <w:tab w:val="left" w:pos="440"/>
           <w:tab w:val="right" w:leader="dot" w:pos="9962"/>
         </w:tabs>
+        <w:spacing w:line="276" w:lineRule="auto"/>
         <w:rPr>
           <w:rFonts w:eastAsiaTheme="minorEastAsia"/>
           <w:noProof/>
@@ -1737,7 +1751,7 @@
         <w:rPr>
           <w:noProof/>
         </w:rPr>
-        <w:instrText xml:space="preserve"> PAGEREF _Toc441164170 \h </w:instrText>
+        <w:instrText xml:space="preserve"> PAGEREF _Toc441250028 \h </w:instrText>
       </w:r>
       <w:r>
         <w:rPr>
@@ -1754,7 +1768,7 @@
         <w:rPr>
           <w:noProof/>
         </w:rPr>
-        <w:t>17</w:t>
+        <w:t>19</w:t>
       </w:r>
       <w:r>
         <w:rPr>
@@ -1770,6 +1784,7 @@
           <w:tab w:val="left" w:pos="880"/>
           <w:tab w:val="right" w:leader="dot" w:pos="9962"/>
         </w:tabs>
+        <w:spacing w:line="276" w:lineRule="auto"/>
         <w:rPr>
           <w:rFonts w:eastAsiaTheme="minorEastAsia"/>
           <w:noProof/>
@@ -1810,7 +1825,7 @@
         <w:rPr>
           <w:noProof/>
         </w:rPr>
-        <w:instrText xml:space="preserve"> PAGEREF _Toc441164171 \h </w:instrText>
+        <w:instrText xml:space="preserve"> PAGEREF _Toc441250029 \h </w:instrText>
       </w:r>
       <w:r>
         <w:rPr>
@@ -1827,7 +1842,7 @@
         <w:rPr>
           <w:noProof/>
         </w:rPr>
-        <w:t>17</w:t>
+        <w:t>19</w:t>
       </w:r>
       <w:r>
         <w:rPr>
@@ -1843,6 +1858,7 @@
           <w:tab w:val="left" w:pos="440"/>
           <w:tab w:val="right" w:leader="dot" w:pos="9962"/>
         </w:tabs>
+        <w:spacing w:line="276" w:lineRule="auto"/>
         <w:rPr>
           <w:rFonts w:eastAsiaTheme="minorEastAsia"/>
           <w:noProof/>
@@ -1883,7 +1899,7 @@
         <w:rPr>
           <w:noProof/>
         </w:rPr>
-        <w:instrText xml:space="preserve"> PAGEREF _Toc441164172 \h </w:instrText>
+        <w:instrText xml:space="preserve"> PAGEREF _Toc441250030 \h </w:instrText>
       </w:r>
       <w:r>
         <w:rPr>
@@ -1900,7 +1916,7 @@
         <w:rPr>
           <w:noProof/>
         </w:rPr>
-        <w:t>19</w:t>
+        <w:t>21</w:t>
       </w:r>
       <w:r>
         <w:rPr>
@@ -1916,6 +1932,7 @@
           <w:tab w:val="left" w:pos="880"/>
           <w:tab w:val="right" w:leader="dot" w:pos="9962"/>
         </w:tabs>
+        <w:spacing w:line="276" w:lineRule="auto"/>
         <w:rPr>
           <w:rFonts w:eastAsiaTheme="minorEastAsia"/>
           <w:noProof/>
@@ -1956,7 +1973,7 @@
         <w:rPr>
           <w:noProof/>
         </w:rPr>
-        <w:instrText xml:space="preserve"> PAGEREF _Toc441164173 \h </w:instrText>
+        <w:instrText xml:space="preserve"> PAGEREF _Toc441250031 \h </w:instrText>
       </w:r>
       <w:r>
         <w:rPr>
@@ -1973,7 +1990,7 @@
         <w:rPr>
           <w:noProof/>
         </w:rPr>
-        <w:t>19</w:t>
+        <w:t>21</w:t>
       </w:r>
       <w:r>
         <w:rPr>
@@ -1984,6 +2001,7 @@
     </w:p>
     <w:p>
       <w:pPr>
+        <w:spacing w:line="276" w:lineRule="auto"/>
         <w:rPr>
           <w:rFonts w:ascii="Cambria" w:hAnsi="Cambria" w:cs="Cambria"/>
           <w:i/>
@@ -2013,6 +2031,8 @@
           <w:szCs w:val="24"/>
         </w:rPr>
       </w:pPr>
+      <w:bookmarkStart w:id="2" w:name="_GoBack"/>
+      <w:bookmarkEnd w:id="2"/>
     </w:p>
     <w:p>
       <w:pPr>
@@ -2038,27 +2058,16 @@
     </w:p>
     <w:p>
       <w:pPr>
-        <w:rPr>
-          <w:rFonts w:ascii="Cambria" w:hAnsi="Cambria" w:cs="Cambria"/>
-          <w:i/>
-          <w:color w:val="000000" w:themeColor="text1"/>
-          <w:sz w:val="24"/>
-          <w:szCs w:val="24"/>
-        </w:rPr>
-      </w:pPr>
-    </w:p>
-    <w:p>
-      <w:pPr>
         <w:pStyle w:val="Titolo2"/>
       </w:pPr>
-      <w:bookmarkStart w:id="2" w:name="_Toc440818802"/>
-      <w:bookmarkStart w:id="3" w:name="_Toc441164157"/>
+      <w:bookmarkStart w:id="3" w:name="_Toc440818802"/>
+      <w:bookmarkStart w:id="4" w:name="_Toc441250015"/>
       <w:r>
         <w:lastRenderedPageBreak/>
         <w:t>Revision History</w:t>
       </w:r>
-      <w:bookmarkEnd w:id="2"/>
       <w:bookmarkEnd w:id="3"/>
+      <w:bookmarkEnd w:id="4"/>
     </w:p>
     <w:p>
       <w:pPr>
@@ -2255,7 +2264,10 @@
               <w:jc w:val="center"/>
             </w:pPr>
             <w:r>
-              <w:t>30/01/2016</w:t>
+              <w:t>22</w:t>
+            </w:r>
+            <w:r>
+              <w:t>/01/2016</w:t>
             </w:r>
           </w:p>
         </w:tc>
@@ -2312,13 +2324,13 @@
       <w:pPr>
         <w:pStyle w:val="Titolo2"/>
       </w:pPr>
-      <w:bookmarkStart w:id="4" w:name="_Toc440818803"/>
-      <w:bookmarkStart w:id="5" w:name="_Toc441164158"/>
+      <w:bookmarkStart w:id="5" w:name="_Toc440818803"/>
+      <w:bookmarkStart w:id="6" w:name="_Toc441250016"/>
       <w:r>
         <w:t>Purpose and Scope</w:t>
       </w:r>
-      <w:bookmarkEnd w:id="4"/>
       <w:bookmarkEnd w:id="5"/>
+      <w:bookmarkEnd w:id="6"/>
     </w:p>
     <w:p>
       <w:pPr>
@@ -2438,11 +2450,6 @@
         </w:rPr>
         <w:t>.</w:t>
       </w:r>
-    </w:p>
-    <w:p>
-      <w:pPr>
-        <w:pStyle w:val="TestoNormale"/>
-      </w:pPr>
     </w:p>
     <w:p>
       <w:pPr>
@@ -2521,16 +2528,15 @@
           <w:color w:val="000000" w:themeColor="text1"/>
           <w:sz w:val="24"/>
           <w:szCs w:val="24"/>
-          <w:lang w:val="it-IT" w:eastAsia="it-IT"/>
         </w:rPr>
         <w:drawing>
-          <wp:anchor distT="0" distB="0" distL="114300" distR="114300" simplePos="0" relativeHeight="251659264" behindDoc="0" locked="0" layoutInCell="1" allowOverlap="1" wp14:anchorId="6F3DCD25" wp14:editId="69A74AC4">
+          <wp:anchor distT="0" distB="0" distL="114300" distR="114300" simplePos="0" relativeHeight="251659264" behindDoc="0" locked="0" layoutInCell="1" allowOverlap="1" wp14:anchorId="6F3DCD25" wp14:editId="6B815654">
             <wp:simplePos x="0" y="0"/>
             <wp:positionH relativeFrom="margin">
-              <wp:align>right</wp:align>
+              <wp:posOffset>101509</wp:posOffset>
             </wp:positionH>
             <wp:positionV relativeFrom="paragraph">
-              <wp:posOffset>46356</wp:posOffset>
+              <wp:posOffset>79012</wp:posOffset>
             </wp:positionV>
             <wp:extent cx="6219825" cy="2114550"/>
             <wp:effectExtent l="0" t="400050" r="0" b="285750"/>
@@ -2611,6 +2617,7 @@
         <w:rPr>
           <w:color w:val="auto"/>
         </w:rPr>
+        <w:lastRenderedPageBreak/>
         <w:t xml:space="preserve">The main scope of this </w:t>
       </w:r>
       <w:r>
@@ -2845,16 +2852,15 @@
         <w:t>.</w:t>
       </w:r>
     </w:p>
-    <w:p/>
     <w:p>
       <w:pPr>
         <w:pStyle w:val="Titolo2"/>
       </w:pPr>
-      <w:bookmarkStart w:id="6" w:name="_Toc441164159"/>
+      <w:bookmarkStart w:id="7" w:name="_Toc441250017"/>
       <w:r>
         <w:t>Glossary</w:t>
       </w:r>
-      <w:bookmarkEnd w:id="6"/>
+      <w:bookmarkEnd w:id="7"/>
     </w:p>
     <w:p>
       <w:pPr>
@@ -3375,11 +3381,11 @@
       <w:pPr>
         <w:pStyle w:val="Titolo2"/>
       </w:pPr>
-      <w:bookmarkStart w:id="7" w:name="_Toc441164160"/>
+      <w:bookmarkStart w:id="8" w:name="_Toc441250018"/>
       <w:r>
         <w:t>List of reference documents</w:t>
       </w:r>
-      <w:bookmarkEnd w:id="7"/>
+      <w:bookmarkEnd w:id="8"/>
     </w:p>
     <w:p>
       <w:pPr>
@@ -3510,7 +3516,6 @@
         <w:rPr>
           <w:b/>
         </w:rPr>
-        <w:lastRenderedPageBreak/>
         <w:t>D</w:t>
       </w:r>
       <w:r>
@@ -3576,8 +3581,9 @@
       <w:pPr>
         <w:pStyle w:val="Titolo1"/>
       </w:pPr>
-      <w:bookmarkStart w:id="8" w:name="_Toc441164161"/>
-      <w:r>
+      <w:bookmarkStart w:id="9" w:name="_Toc441250019"/>
+      <w:r>
+        <w:lastRenderedPageBreak/>
         <w:t xml:space="preserve">Function Points and COCOMO </w:t>
       </w:r>
       <w:r>
@@ -3586,20 +3592,20 @@
       <w:r>
         <w:t>estimations</w:t>
       </w:r>
-      <w:bookmarkEnd w:id="8"/>
+      <w:bookmarkEnd w:id="9"/>
     </w:p>
     <w:p>
       <w:pPr>
         <w:pStyle w:val="Titolo2"/>
       </w:pPr>
-      <w:bookmarkStart w:id="9" w:name="_Toc441164162"/>
+      <w:bookmarkStart w:id="10" w:name="_Toc441250020"/>
       <w:r>
         <w:t xml:space="preserve">Function Points </w:t>
       </w:r>
       <w:r>
         <w:t>technique</w:t>
       </w:r>
-      <w:bookmarkEnd w:id="9"/>
+      <w:bookmarkEnd w:id="10"/>
     </w:p>
     <w:p>
       <w:pPr>
@@ -3883,9 +3889,7 @@
         <w:rPr>
           <w:noProof/>
           <w:sz w:val="52"/>
-          <w:lang w:val="it-IT" w:eastAsia="it-IT"/>
-        </w:rPr>
-        <w:lastRenderedPageBreak/>
+        </w:rPr>
         <w:drawing>
           <wp:inline distT="0" distB="0" distL="0" distR="0" wp14:anchorId="2261C578" wp14:editId="1BE1598C">
             <wp:extent cx="5061415" cy="2695575"/>
@@ -3947,6 +3951,7 @@
           <w:rFonts w:ascii="Cambria" w:hAnsi="Cambria"/>
           <w:sz w:val="24"/>
         </w:rPr>
+        <w:lastRenderedPageBreak/>
         <w:t xml:space="preserve">The general idea is to give a </w:t>
       </w:r>
       <w:r>
@@ -4711,8 +4716,8 @@
         <w:t xml:space="preserve">) is an indicator of the project size. </w:t>
       </w:r>
     </w:p>
-    <w:bookmarkStart w:id="10" w:name="_MON_1514782125"/>
-    <w:bookmarkEnd w:id="10"/>
+    <w:bookmarkStart w:id="11" w:name="_MON_1514782125"/>
+    <w:bookmarkEnd w:id="11"/>
     <w:p>
       <w:pPr>
         <w:jc w:val="both"/>
@@ -4742,10 +4747,10 @@
             <v:path o:extrusionok="f" gradientshapeok="t" o:connecttype="rect"/>
             <o:lock v:ext="edit" aspectratio="t"/>
           </v:shapetype>
-          <v:shape id="_x0000_i1025" type="#_x0000_t75" style="width:498pt;height:41.25pt" o:ole="">
+          <v:shape id="_x0000_i1025" type="#_x0000_t75" style="width:498pt;height:41.15pt" o:ole="">
             <v:imagedata r:id="rId20" o:title=""/>
           </v:shape>
-          <o:OLEObject Type="Embed" ProgID="Word.Document.8" ShapeID="_x0000_i1025" DrawAspect="Content" ObjectID="_1514986968" r:id="rId21">
+          <o:OLEObject Type="Embed" ProgID="Word.Document.8" ShapeID="_x0000_i1025" DrawAspect="Content" ObjectID="_1514992030" r:id="rId21">
             <o:FieldCodes>\s</o:FieldCodes>
           </o:OLEObject>
         </w:object>
@@ -5241,6 +5246,7 @@
         <w:pStyle w:val="TestoNormale"/>
       </w:pPr>
       <w:r>
+        <w:lastRenderedPageBreak/>
         <w:t xml:space="preserve">The formula for the </w:t>
       </w:r>
       <w:r>
@@ -5261,7 +5267,6 @@
       <w:r>
         <w:rPr>
           <w:noProof/>
-          <w:lang w:val="it-IT" w:eastAsia="it-IT"/>
         </w:rPr>
         <w:drawing>
           <wp:inline distT="0" distB="0" distL="0" distR="0" wp14:anchorId="61F95CE0" wp14:editId="78D90F78">
@@ -5372,11 +5377,11 @@
       <w:pPr>
         <w:pStyle w:val="Titolo2"/>
       </w:pPr>
-      <w:bookmarkStart w:id="11" w:name="_Toc441164163"/>
+      <w:bookmarkStart w:id="12" w:name="_Toc441250021"/>
       <w:r>
         <w:t>Function Points estimation</w:t>
       </w:r>
-      <w:bookmarkEnd w:id="11"/>
+      <w:bookmarkEnd w:id="12"/>
     </w:p>
     <w:p>
       <w:pPr>
@@ -5580,7 +5585,6 @@
                 <w:sz w:val="28"/>
                 <w:szCs w:val="28"/>
               </w:rPr>
-              <w:lastRenderedPageBreak/>
               <w:t>The application stores information about customers and their position in simple structures.</w:t>
             </w:r>
           </w:p>
@@ -5869,6 +5873,7 @@
                 <w:sz w:val="28"/>
                 <w:szCs w:val="28"/>
               </w:rPr>
+              <w:lastRenderedPageBreak/>
               <w:t>The application stores information about the reservations made by customers in simple data structures.</w:t>
             </w:r>
           </w:p>
@@ -6747,6 +6752,7 @@
                 <w:sz w:val="28"/>
                 <w:szCs w:val="28"/>
               </w:rPr>
+              <w:lastRenderedPageBreak/>
               <w:t xml:space="preserve">The application must allow SysAdmin login/logout that </w:t>
             </w:r>
             <w:proofErr w:type="gramStart"/>
@@ -7051,15 +7057,7 @@
                 <w:sz w:val="28"/>
                 <w:szCs w:val="28"/>
               </w:rPr>
-              <w:t xml:space="preserve">This application must allow a taxi driver to accept or delete a specific reservation. It is a medium operation as complexity, because there is the interaction between </w:t>
-            </w:r>
-            <w:r>
-              <w:rPr>
-                <w:sz w:val="28"/>
-                <w:szCs w:val="28"/>
-              </w:rPr>
-              <w:lastRenderedPageBreak/>
-              <w:t>Taxi Driver, System Manager and Reservation Manager.</w:t>
+              <w:t>This application must allow a taxi driver to accept or delete a specific reservation. It is a medium operation as complexity, because there is the interaction between Taxi Driver, System Manager and Reservation Manager.</w:t>
             </w:r>
           </w:p>
         </w:tc>
@@ -7081,7 +7079,6 @@
                 <w:sz w:val="28"/>
                 <w:szCs w:val="28"/>
               </w:rPr>
-              <w:lastRenderedPageBreak/>
               <w:t>Medium</w:t>
             </w:r>
           </w:p>
@@ -7134,7 +7131,6 @@
                 <w:sz w:val="28"/>
                 <w:szCs w:val="28"/>
               </w:rPr>
-              <w:lastRenderedPageBreak/>
               <w:t xml:space="preserve">TOTAL NUMBER OF </w:t>
             </w:r>
             <w:r>
@@ -7380,7 +7376,15 @@
                 <w:sz w:val="28"/>
                 <w:szCs w:val="28"/>
               </w:rPr>
-              <w:t xml:space="preserve">The application must show an acknowledge to the costumer after the decision about his/her reservation. This operation is </w:t>
+              <w:t xml:space="preserve">The application must show an acknowledge to the costumer after </w:t>
+            </w:r>
+            <w:r>
+              <w:rPr>
+                <w:sz w:val="28"/>
+                <w:szCs w:val="28"/>
+              </w:rPr>
+              <w:lastRenderedPageBreak/>
+              <w:t xml:space="preserve">the decision about his/her reservation. This operation is </w:t>
             </w:r>
             <w:r>
               <w:rPr>
@@ -7409,6 +7413,7 @@
                 <w:sz w:val="28"/>
                 <w:szCs w:val="28"/>
               </w:rPr>
+              <w:lastRenderedPageBreak/>
               <w:t>Complex</w:t>
             </w:r>
           </w:p>
@@ -7459,6 +7464,7 @@
                 <w:sz w:val="28"/>
                 <w:szCs w:val="28"/>
               </w:rPr>
+              <w:lastRenderedPageBreak/>
               <w:t>The application must show the maps on Taxi Diver’s GPS. With the support of Google Maps, it is a medium operation.</w:t>
             </w:r>
           </w:p>
@@ -7829,7 +7835,6 @@
                 <w:b/>
                 <w:sz w:val="28"/>
               </w:rPr>
-              <w:lastRenderedPageBreak/>
               <w:t>External Inquiries</w:t>
             </w:r>
           </w:p>
@@ -7869,7 +7874,6 @@
                 <w:b/>
                 <w:sz w:val="28"/>
               </w:rPr>
-              <w:lastRenderedPageBreak/>
               <w:t>Complexity</w:t>
             </w:r>
           </w:p>
@@ -7900,7 +7904,6 @@
                 <w:b/>
                 <w:sz w:val="28"/>
               </w:rPr>
-              <w:lastRenderedPageBreak/>
               <w:t>Weight</w:t>
             </w:r>
           </w:p>
@@ -7929,7 +7932,6 @@
                 <w:sz w:val="28"/>
                 <w:szCs w:val="28"/>
               </w:rPr>
-              <w:lastRenderedPageBreak/>
               <w:t>The application must allow the customer to request information about his/her reservations. It is a medium-complexity operation (just a query with selection on the customer).</w:t>
             </w:r>
           </w:p>
@@ -8002,7 +8004,15 @@
                 <w:sz w:val="28"/>
                 <w:szCs w:val="28"/>
               </w:rPr>
-              <w:t>The application must allow the customer to request information about his/her profile. In addition, this one is a medium-complexity operation too (just a query with selection on the customer).</w:t>
+              <w:t xml:space="preserve">The application must allow the customer to request information about his/her profile. In addition, this one is a medium-complexity </w:t>
+            </w:r>
+            <w:r>
+              <w:rPr>
+                <w:sz w:val="28"/>
+                <w:szCs w:val="28"/>
+              </w:rPr>
+              <w:lastRenderedPageBreak/>
+              <w:t>operation too (just a query with selection on the customer).</w:t>
             </w:r>
           </w:p>
         </w:tc>
@@ -8024,6 +8034,7 @@
                 <w:sz w:val="28"/>
                 <w:szCs w:val="28"/>
               </w:rPr>
+              <w:lastRenderedPageBreak/>
               <w:t>Medium</w:t>
             </w:r>
           </w:p>
@@ -8074,6 +8085,7 @@
                 <w:sz w:val="28"/>
                 <w:szCs w:val="28"/>
               </w:rPr>
+              <w:lastRenderedPageBreak/>
               <w:t>The application must allow the taxi driver to request information about the next reservations. The complexity is medium as before.</w:t>
             </w:r>
           </w:p>
@@ -8532,7 +8544,6 @@
                 <w:sz w:val="28"/>
                 <w:szCs w:val="28"/>
               </w:rPr>
-              <w:lastRenderedPageBreak/>
               <w:t xml:space="preserve">N. </w:t>
             </w:r>
             <w:r>
@@ -8767,6 +8778,7 @@
         <w:pStyle w:val="Titolo3"/>
       </w:pPr>
       <w:r>
+        <w:lastRenderedPageBreak/>
         <w:t>Graphical representation</w:t>
       </w:r>
       <w:r>
@@ -8870,7 +8882,6 @@
       <w:r>
         <w:rPr>
           <w:noProof/>
-          <w:lang w:val="it-IT" w:eastAsia="it-IT"/>
         </w:rPr>
         <w:drawing>
           <wp:inline distT="0" distB="0" distL="0" distR="0" wp14:anchorId="10CEC720" wp14:editId="4C1D2D4C">
@@ -8899,9 +8910,7 @@
       <w:r>
         <w:rPr>
           <w:noProof/>
-          <w:lang w:val="it-IT" w:eastAsia="it-IT"/>
-        </w:rPr>
-        <w:lastRenderedPageBreak/>
+        </w:rPr>
         <w:drawing>
           <wp:inline distT="0" distB="0" distL="0" distR="0" wp14:anchorId="4D3C98FA" wp14:editId="509F8A56">
             <wp:extent cx="5905500" cy="3438525"/>
@@ -8917,13 +8926,18 @@
         </w:drawing>
       </w:r>
     </w:p>
-    <w:p/>
+    <w:p>
+      <w:pPr>
+        <w:jc w:val="center"/>
+      </w:pPr>
+    </w:p>
     <w:p/>
     <w:p>
       <w:pPr>
         <w:pStyle w:val="Titolo3"/>
       </w:pPr>
       <w:r>
+        <w:lastRenderedPageBreak/>
         <w:t>Adjusted FP Calculation</w:t>
       </w:r>
     </w:p>
@@ -8932,7 +8946,38 @@
         <w:pStyle w:val="TestoNormale"/>
       </w:pPr>
       <w:r>
-        <w:t xml:space="preserve">Let us go on with the adjustment of UFPs based on the GSCs coefficients estimated for this specific process. Note that there is a certain grade of freedom in the </w:t>
+        <w:t xml:space="preserve">Let us go on with the </w:t>
+      </w:r>
+      <w:r>
+        <w:rPr>
+          <w:b/>
+        </w:rPr>
+        <w:t>adjustment of UFPs</w:t>
+      </w:r>
+      <w:r>
+        <w:t xml:space="preserve"> based on the GSCs coefficients</w:t>
+      </w:r>
+      <w:r>
+        <w:t xml:space="preserve"> (</w:t>
+      </w:r>
+      <w:r>
+        <w:rPr>
+          <w:b/>
+        </w:rPr>
+        <w:t>F</w:t>
+      </w:r>
+      <w:r>
+        <w:rPr>
+          <w:b/>
+          <w:vertAlign w:val="subscript"/>
+        </w:rPr>
+        <w:t>i</w:t>
+      </w:r>
+      <w:r>
+        <w:t>)</w:t>
+      </w:r>
+      <w:r>
+        <w:t xml:space="preserve"> estimated for this specific process. Note that there is a certain grade of freedom in the </w:t>
       </w:r>
       <w:r>
         <w:t xml:space="preserve">coefficients selection based on the personal interpretation of the given characteristics. We will give a </w:t>
@@ -9689,7 +9734,6 @@
                 <w:rFonts w:asciiTheme="majorHAnsi" w:hAnsiTheme="majorHAnsi"/>
                 <w:sz w:val="28"/>
               </w:rPr>
-              <w:lastRenderedPageBreak/>
               <w:t>7. End-User Efficiency</w:t>
             </w:r>
           </w:p>
@@ -10061,8 +10105,9 @@
       <w:pPr>
         <w:pStyle w:val="Titolo2"/>
       </w:pPr>
-      <w:bookmarkStart w:id="12" w:name="_Toc441164164"/>
-      <w:r>
+      <w:bookmarkStart w:id="13" w:name="_Toc441250022"/>
+      <w:r>
+        <w:lastRenderedPageBreak/>
         <w:t>COCOMO</w:t>
       </w:r>
       <w:r>
@@ -10074,7 +10119,7 @@
       <w:r>
         <w:t>technique</w:t>
       </w:r>
-      <w:bookmarkEnd w:id="12"/>
+      <w:bookmarkEnd w:id="13"/>
     </w:p>
     <w:p>
       <w:pPr>
@@ -10231,11 +10276,11 @@
       <w:pPr>
         <w:pStyle w:val="Titolo2"/>
       </w:pPr>
-      <w:bookmarkStart w:id="13" w:name="_Toc441164165"/>
+      <w:bookmarkStart w:id="14" w:name="_Toc441250023"/>
       <w:r>
         <w:t>COCOMO II estimation</w:t>
       </w:r>
-      <w:bookmarkEnd w:id="13"/>
+      <w:bookmarkEnd w:id="14"/>
     </w:p>
     <w:p>
       <w:pPr>
@@ -10343,7 +10388,6 @@
         </w:numPr>
       </w:pPr>
       <w:r>
-        <w:lastRenderedPageBreak/>
         <w:t xml:space="preserve">This is the </w:t>
       </w:r>
       <w:r>
@@ -11016,6 +11060,7 @@
                 <w:sz w:val="28"/>
                 <w:szCs w:val="18"/>
               </w:rPr>
+              <w:lastRenderedPageBreak/>
               <w:t>Programmer Capability</w:t>
             </w:r>
           </w:p>
@@ -11595,7 +11640,6 @@
         <w:rPr>
           <w:b/>
         </w:rPr>
-        <w:lastRenderedPageBreak/>
         <w:t>Cost</w:t>
       </w:r>
       <w:r>
@@ -11642,7 +11686,6 @@
       <w:r>
         <w:rPr>
           <w:noProof/>
-          <w:lang w:val="it-IT" w:eastAsia="it-IT"/>
         </w:rPr>
         <w:drawing>
           <wp:inline distT="0" distB="0" distL="0" distR="0" wp14:anchorId="322BABA4" wp14:editId="5C117AF5">
@@ -11695,11 +11738,13 @@
       </w:r>
     </w:p>
     <w:p/>
+    <w:p/>
     <w:p>
       <w:pPr>
         <w:pStyle w:val="Titolo3"/>
       </w:pPr>
       <w:r>
+        <w:lastRenderedPageBreak/>
         <w:t>Software Effort Distribution for RUP/MBASE (Person-Months)</w:t>
       </w:r>
     </w:p>
@@ -11716,7 +11761,6 @@
       <w:r>
         <w:rPr>
           <w:noProof/>
-          <w:lang w:val="it-IT" w:eastAsia="it-IT"/>
         </w:rPr>
         <w:drawing>
           <wp:inline distT="0" distB="0" distL="0" distR="0" wp14:anchorId="0A4AE869" wp14:editId="052FF391">
@@ -11790,9 +11834,7 @@
       <w:r>
         <w:rPr>
           <w:noProof/>
-          <w:lang w:val="it-IT" w:eastAsia="it-IT"/>
-        </w:rPr>
-        <w:lastRenderedPageBreak/>
+        </w:rPr>
         <w:drawing>
           <wp:inline distT="0" distB="0" distL="0" distR="0" wp14:anchorId="73D5B559" wp14:editId="0A25E47F">
             <wp:extent cx="3928055" cy="4031424"/>
@@ -11855,7 +11897,6 @@
           <w:szCs w:val="32"/>
         </w:rPr>
       </w:pPr>
-      <w:bookmarkStart w:id="14" w:name="_Toc441164166"/>
       <w:r>
         <w:br w:type="page"/>
       </w:r>
@@ -11864,6 +11905,7 @@
       <w:pPr>
         <w:pStyle w:val="Titolo1"/>
       </w:pPr>
+      <w:bookmarkStart w:id="15" w:name="_Toc441250024"/>
       <w:r>
         <w:lastRenderedPageBreak/>
         <w:t>Project tasks and S</w:t>
@@ -11871,7 +11913,7 @@
       <w:r>
         <w:t>chedule</w:t>
       </w:r>
-      <w:bookmarkEnd w:id="14"/>
+      <w:bookmarkEnd w:id="15"/>
     </w:p>
     <w:p>
       <w:pPr>
@@ -11884,38 +11926,37 @@
         <w:t>section,</w:t>
       </w:r>
       <w:r>
-        <w:t xml:space="preserve"> we show you how mTS project </w:t>
-      </w:r>
-      <w:proofErr w:type="gramStart"/>
-      <w:r>
-        <w:t>can be divided</w:t>
-      </w:r>
-      <w:proofErr w:type="gramEnd"/>
-      <w:r>
-        <w:t xml:space="preserve"> in different </w:t>
+        <w:t xml:space="preserve"> we show you how </w:t>
+      </w:r>
+      <w:r>
+        <w:rPr>
+          <w:i/>
+        </w:rPr>
+        <w:t>mTS</w:t>
+      </w:r>
+      <w:r>
+        <w:t xml:space="preserve"> project </w:t>
+      </w:r>
+      <w:r>
+        <w:t>with respect to the</w:t>
+      </w:r>
+      <w:r>
+        <w:t xml:space="preserve"> </w:t>
       </w:r>
       <w:r>
         <w:rPr>
           <w:b/>
         </w:rPr>
-        <w:t>tasks</w:t>
+        <w:t>different tasks</w:t>
       </w:r>
       <w:r>
         <w:t>. Every task</w:t>
       </w:r>
       <w:r>
-        <w:t xml:space="preserve"> </w:t>
-      </w:r>
-      <w:proofErr w:type="gramStart"/>
-      <w:r>
-        <w:t>is</w:t>
-      </w:r>
-      <w:r>
-        <w:t xml:space="preserve"> then arranged</w:t>
-      </w:r>
-      <w:proofErr w:type="gramEnd"/>
-      <w:r>
-        <w:t xml:space="preserve"> to create a feasible </w:t>
+        <w:t xml:space="preserve"> is</w:t>
+      </w:r>
+      <w:r>
+        <w:t xml:space="preserve"> then arranged to create a feasible </w:t>
       </w:r>
       <w:r>
         <w:rPr>
@@ -11988,11 +12029,11 @@
       <w:pPr>
         <w:pStyle w:val="Titolo2"/>
       </w:pPr>
-      <w:bookmarkStart w:id="15" w:name="_Toc441164167"/>
+      <w:bookmarkStart w:id="16" w:name="_Toc441250025"/>
       <w:r>
         <w:t>Project tasks</w:t>
       </w:r>
-      <w:bookmarkEnd w:id="15"/>
+      <w:bookmarkEnd w:id="16"/>
     </w:p>
     <w:p>
       <w:pPr>
@@ -12015,21 +12056,27 @@
       <w:tblPr>
         <w:tblStyle w:val="Grigliatabella"/>
         <w:tblW w:w="0" w:type="auto"/>
+        <w:jc w:val="center"/>
+        <w:tblLayout w:type="fixed"/>
         <w:tblLook w:val="04A0" w:firstRow="1" w:lastRow="0" w:firstColumn="1" w:lastColumn="0" w:noHBand="0" w:noVBand="1"/>
       </w:tblPr>
       <w:tblGrid>
-        <w:gridCol w:w="1868"/>
-        <w:gridCol w:w="1484"/>
-        <w:gridCol w:w="1787"/>
-        <w:gridCol w:w="4823"/>
+        <w:gridCol w:w="2689"/>
+        <w:gridCol w:w="1559"/>
+        <w:gridCol w:w="1843"/>
+        <w:gridCol w:w="3871"/>
       </w:tblGrid>
       <w:tr>
-        <w:tc>
-          <w:tcPr>
-            <w:tcW w:w="1427" w:type="dxa"/>
-          </w:tcPr>
-          <w:p>
-            <w:pPr>
+        <w:trPr>
+          <w:jc w:val="center"/>
+        </w:trPr>
+        <w:tc>
+          <w:tcPr>
+            <w:tcW w:w="2689" w:type="dxa"/>
+          </w:tcPr>
+          <w:p>
+            <w:pPr>
+              <w:jc w:val="center"/>
               <w:rPr>
                 <w:rFonts w:ascii="Cambria" w:hAnsi="Cambria"/>
                 <w:b/>
@@ -12048,10 +12095,11 @@
         </w:tc>
         <w:tc>
           <w:tcPr>
-            <w:tcW w:w="1262" w:type="dxa"/>
-          </w:tcPr>
-          <w:p>
-            <w:pPr>
+            <w:tcW w:w="1559" w:type="dxa"/>
+          </w:tcPr>
+          <w:p>
+            <w:pPr>
+              <w:jc w:val="center"/>
               <w:rPr>
                 <w:rFonts w:ascii="Cambria" w:hAnsi="Cambria"/>
                 <w:b/>
@@ -12070,10 +12118,11 @@
         </w:tc>
         <w:tc>
           <w:tcPr>
-            <w:tcW w:w="1804" w:type="dxa"/>
-          </w:tcPr>
-          <w:p>
-            <w:pPr>
+            <w:tcW w:w="1843" w:type="dxa"/>
+          </w:tcPr>
+          <w:p>
+            <w:pPr>
+              <w:jc w:val="center"/>
               <w:rPr>
                 <w:rFonts w:ascii="Cambria" w:hAnsi="Cambria"/>
                 <w:b/>
@@ -12092,10 +12141,11 @@
         </w:tc>
         <w:tc>
           <w:tcPr>
-            <w:tcW w:w="5469" w:type="dxa"/>
-          </w:tcPr>
-          <w:p>
-            <w:pPr>
+            <w:tcW w:w="3871" w:type="dxa"/>
+          </w:tcPr>
+          <w:p>
+            <w:pPr>
+              <w:jc w:val="center"/>
               <w:rPr>
                 <w:rFonts w:ascii="Cambria" w:hAnsi="Cambria"/>
                 <w:b/>
@@ -12114,12 +12164,21 @@
         </w:tc>
       </w:tr>
       <w:tr>
-        <w:tc>
-          <w:tcPr>
-            <w:tcW w:w="1427" w:type="dxa"/>
-          </w:tcPr>
-          <w:p>
-            <w:pPr>
+        <w:trPr>
+          <w:jc w:val="center"/>
+        </w:trPr>
+        <w:tc>
+          <w:tcPr>
+            <w:tcW w:w="2689" w:type="dxa"/>
+            <w:vAlign w:val="center"/>
+          </w:tcPr>
+          <w:p>
+            <w:pPr>
+              <w:pStyle w:val="Paragrafoelenco"/>
+              <w:numPr>
+                <w:ilvl w:val="0"/>
+                <w:numId w:val="18"/>
+              </w:numPr>
               <w:rPr>
                 <w:rFonts w:ascii="Cambria" w:hAnsi="Cambria"/>
                 <w:b/>
@@ -12140,10 +12199,12 @@
         </w:tc>
         <w:tc>
           <w:tcPr>
-            <w:tcW w:w="1262" w:type="dxa"/>
-          </w:tcPr>
-          <w:p>
-            <w:pPr>
+            <w:tcW w:w="1559" w:type="dxa"/>
+            <w:vAlign w:val="center"/>
+          </w:tcPr>
+          <w:p>
+            <w:pPr>
+              <w:jc w:val="center"/>
               <w:rPr>
                 <w:rFonts w:ascii="Cambria" w:hAnsi="Cambria"/>
                 <w:sz w:val="28"/>
@@ -12160,10 +12221,12 @@
         </w:tc>
         <w:tc>
           <w:tcPr>
-            <w:tcW w:w="1804" w:type="dxa"/>
-          </w:tcPr>
-          <w:p>
-            <w:pPr>
+            <w:tcW w:w="1843" w:type="dxa"/>
+            <w:vAlign w:val="center"/>
+          </w:tcPr>
+          <w:p>
+            <w:pPr>
+              <w:jc w:val="center"/>
               <w:rPr>
                 <w:rFonts w:ascii="Cambria" w:hAnsi="Cambria"/>
                 <w:sz w:val="28"/>
@@ -12175,26 +12238,6 @@
                 <w:sz w:val="28"/>
               </w:rPr>
               <w:t>RASD</w:t>
-            </w:r>
-          </w:p>
-        </w:tc>
-        <w:tc>
-          <w:tcPr>
-            <w:tcW w:w="5469" w:type="dxa"/>
-          </w:tcPr>
-          <w:p>
-            <w:pPr>
-              <w:rPr>
-                <w:rFonts w:ascii="Cambria" w:hAnsi="Cambria"/>
-                <w:sz w:val="28"/>
-              </w:rPr>
-            </w:pPr>
-            <w:r>
-              <w:rPr>
-                <w:rFonts w:ascii="Cambria" w:hAnsi="Cambria"/>
-                <w:sz w:val="28"/>
-              </w:rPr>
-              <w:t xml:space="preserve">Every activities that belongs to </w:t>
             </w:r>
             <w:r>
               <w:rPr>
@@ -12202,6 +12245,36 @@
                 <w:i/>
                 <w:sz w:val="28"/>
               </w:rPr>
+              <w:t>)</w:t>
+            </w:r>
+          </w:p>
+        </w:tc>
+        <w:tc>
+          <w:tcPr>
+            <w:tcW w:w="3871" w:type="dxa"/>
+            <w:vAlign w:val="center"/>
+          </w:tcPr>
+          <w:p>
+            <w:pPr>
+              <w:jc w:val="both"/>
+              <w:rPr>
+                <w:rFonts w:ascii="Cambria" w:hAnsi="Cambria"/>
+                <w:sz w:val="28"/>
+              </w:rPr>
+            </w:pPr>
+            <w:r>
+              <w:rPr>
+                <w:rFonts w:ascii="Cambria" w:hAnsi="Cambria"/>
+                <w:sz w:val="28"/>
+              </w:rPr>
+              <w:t xml:space="preserve">Every activities that belongs to </w:t>
+            </w:r>
+            <w:r>
+              <w:rPr>
+                <w:rFonts w:ascii="Cambria" w:hAnsi="Cambria"/>
+                <w:i/>
+                <w:sz w:val="28"/>
+              </w:rPr>
               <w:t xml:space="preserve">Requirements Engineering </w:t>
             </w:r>
             <w:r>
@@ -12223,41 +12296,41 @@
                 <w:rFonts w:ascii="Cambria" w:hAnsi="Cambria"/>
                 <w:sz w:val="28"/>
               </w:rPr>
-              <w:t xml:space="preserve"> identification, requirements elicitation, </w:t>
-            </w:r>
-            <w:proofErr w:type="spellStart"/>
+              <w:t xml:space="preserve"> identification, requirements elicitation</w:t>
+            </w:r>
             <w:r>
               <w:rPr>
                 <w:rFonts w:ascii="Cambria" w:hAnsi="Cambria"/>
                 <w:sz w:val="28"/>
               </w:rPr>
-              <w:t>etc</w:t>
-            </w:r>
-            <w:proofErr w:type="spellEnd"/>
+              <w:t xml:space="preserve">, …) </w:t>
+            </w:r>
             <w:r>
               <w:rPr>
                 <w:rFonts w:ascii="Cambria" w:hAnsi="Cambria"/>
                 <w:sz w:val="28"/>
               </w:rPr>
-              <w:t>…</w:t>
-            </w:r>
-            <w:r>
-              <w:rPr>
-                <w:rFonts w:ascii="Cambria" w:hAnsi="Cambria"/>
-                <w:sz w:val="28"/>
-              </w:rPr>
-              <w:t>) and, therefore, contribute the writing of RASD.</w:t>
+              <w:t>and, therefore, contribute the writing of RASD.</w:t>
             </w:r>
           </w:p>
         </w:tc>
       </w:tr>
       <w:tr>
-        <w:tc>
-          <w:tcPr>
-            <w:tcW w:w="1427" w:type="dxa"/>
-          </w:tcPr>
-          <w:p>
-            <w:pPr>
+        <w:trPr>
+          <w:jc w:val="center"/>
+        </w:trPr>
+        <w:tc>
+          <w:tcPr>
+            <w:tcW w:w="2689" w:type="dxa"/>
+            <w:vAlign w:val="center"/>
+          </w:tcPr>
+          <w:p>
+            <w:pPr>
+              <w:pStyle w:val="Paragrafoelenco"/>
+              <w:numPr>
+                <w:ilvl w:val="0"/>
+                <w:numId w:val="18"/>
+              </w:numPr>
               <w:rPr>
                 <w:rFonts w:ascii="Cambria" w:hAnsi="Cambria"/>
                 <w:b/>
@@ -12278,10 +12351,12 @@
         </w:tc>
         <w:tc>
           <w:tcPr>
-            <w:tcW w:w="1262" w:type="dxa"/>
-          </w:tcPr>
-          <w:p>
-            <w:pPr>
+            <w:tcW w:w="1559" w:type="dxa"/>
+            <w:vAlign w:val="center"/>
+          </w:tcPr>
+          <w:p>
+            <w:pPr>
+              <w:jc w:val="center"/>
               <w:rPr>
                 <w:rFonts w:ascii="Cambria" w:hAnsi="Cambria"/>
                 <w:sz w:val="28"/>
@@ -12298,10 +12373,12 @@
         </w:tc>
         <w:tc>
           <w:tcPr>
-            <w:tcW w:w="1804" w:type="dxa"/>
-          </w:tcPr>
-          <w:p>
-            <w:pPr>
+            <w:tcW w:w="1843" w:type="dxa"/>
+            <w:vAlign w:val="center"/>
+          </w:tcPr>
+          <w:p>
+            <w:pPr>
+              <w:jc w:val="center"/>
               <w:rPr>
                 <w:rFonts w:ascii="Cambria" w:hAnsi="Cambria"/>
                 <w:sz w:val="28"/>
@@ -12318,10 +12395,12 @@
         </w:tc>
         <w:tc>
           <w:tcPr>
-            <w:tcW w:w="5469" w:type="dxa"/>
-          </w:tcPr>
-          <w:p>
-            <w:pPr>
+            <w:tcW w:w="3871" w:type="dxa"/>
+            <w:vAlign w:val="center"/>
+          </w:tcPr>
+          <w:p>
+            <w:pPr>
+              <w:jc w:val="both"/>
               <w:rPr>
                 <w:rFonts w:ascii="Cambria" w:hAnsi="Cambria"/>
                 <w:sz w:val="28"/>
@@ -12338,12 +12417,21 @@
         </w:tc>
       </w:tr>
       <w:tr>
-        <w:tc>
-          <w:tcPr>
-            <w:tcW w:w="1427" w:type="dxa"/>
-          </w:tcPr>
-          <w:p>
-            <w:pPr>
+        <w:trPr>
+          <w:jc w:val="center"/>
+        </w:trPr>
+        <w:tc>
+          <w:tcPr>
+            <w:tcW w:w="2689" w:type="dxa"/>
+            <w:vAlign w:val="center"/>
+          </w:tcPr>
+          <w:p>
+            <w:pPr>
+              <w:pStyle w:val="Paragrafoelenco"/>
+              <w:numPr>
+                <w:ilvl w:val="0"/>
+                <w:numId w:val="18"/>
+              </w:numPr>
               <w:rPr>
                 <w:rFonts w:ascii="Cambria" w:hAnsi="Cambria"/>
                 <w:b/>
@@ -12364,10 +12452,12 @@
         </w:tc>
         <w:tc>
           <w:tcPr>
-            <w:tcW w:w="1262" w:type="dxa"/>
-          </w:tcPr>
-          <w:p>
-            <w:pPr>
+            <w:tcW w:w="1559" w:type="dxa"/>
+            <w:vAlign w:val="center"/>
+          </w:tcPr>
+          <w:p>
+            <w:pPr>
+              <w:jc w:val="center"/>
               <w:rPr>
                 <w:rFonts w:ascii="Cambria" w:hAnsi="Cambria"/>
                 <w:sz w:val="28"/>
@@ -12384,10 +12474,12 @@
         </w:tc>
         <w:tc>
           <w:tcPr>
-            <w:tcW w:w="1804" w:type="dxa"/>
-          </w:tcPr>
-          <w:p>
-            <w:pPr>
+            <w:tcW w:w="1843" w:type="dxa"/>
+            <w:vAlign w:val="center"/>
+          </w:tcPr>
+          <w:p>
+            <w:pPr>
+              <w:jc w:val="center"/>
               <w:rPr>
                 <w:rFonts w:ascii="Cambria" w:hAnsi="Cambria"/>
                 <w:sz w:val="28"/>
@@ -12404,10 +12496,12 @@
         </w:tc>
         <w:tc>
           <w:tcPr>
-            <w:tcW w:w="5469" w:type="dxa"/>
-          </w:tcPr>
-          <w:p>
-            <w:pPr>
+            <w:tcW w:w="3871" w:type="dxa"/>
+            <w:vAlign w:val="center"/>
+          </w:tcPr>
+          <w:p>
+            <w:pPr>
+              <w:jc w:val="both"/>
               <w:rPr>
                 <w:rFonts w:ascii="Cambria" w:hAnsi="Cambria"/>
                 <w:sz w:val="28"/>
@@ -12424,12 +12518,21 @@
         </w:tc>
       </w:tr>
       <w:tr>
-        <w:tc>
-          <w:tcPr>
-            <w:tcW w:w="1427" w:type="dxa"/>
-          </w:tcPr>
-          <w:p>
-            <w:pPr>
+        <w:trPr>
+          <w:jc w:val="center"/>
+        </w:trPr>
+        <w:tc>
+          <w:tcPr>
+            <w:tcW w:w="2689" w:type="dxa"/>
+            <w:vAlign w:val="center"/>
+          </w:tcPr>
+          <w:p>
+            <w:pPr>
+              <w:pStyle w:val="Paragrafoelenco"/>
+              <w:numPr>
+                <w:ilvl w:val="0"/>
+                <w:numId w:val="18"/>
+              </w:numPr>
               <w:rPr>
                 <w:rFonts w:ascii="Cambria" w:hAnsi="Cambria"/>
                 <w:b/>
@@ -12450,10 +12553,12 @@
         </w:tc>
         <w:tc>
           <w:tcPr>
-            <w:tcW w:w="1262" w:type="dxa"/>
-          </w:tcPr>
-          <w:p>
-            <w:pPr>
+            <w:tcW w:w="1559" w:type="dxa"/>
+            <w:vAlign w:val="center"/>
+          </w:tcPr>
+          <w:p>
+            <w:pPr>
+              <w:jc w:val="center"/>
               <w:rPr>
                 <w:rFonts w:ascii="Cambria" w:hAnsi="Cambria"/>
                 <w:sz w:val="28"/>
@@ -12462,6 +12567,7 @@
             <w:r>
               <w:rPr>
                 <w:rFonts w:ascii="Cambria" w:hAnsi="Cambria"/>
+                <w:color w:val="FF0000"/>
                 <w:sz w:val="28"/>
               </w:rPr>
               <w:t>*</w:t>
@@ -12470,23 +12576,34 @@
         </w:tc>
         <w:tc>
           <w:tcPr>
-            <w:tcW w:w="1804" w:type="dxa"/>
-          </w:tcPr>
-          <w:p>
-            <w:pPr>
+            <w:tcW w:w="1843" w:type="dxa"/>
+            <w:vAlign w:val="center"/>
+          </w:tcPr>
+          <w:p>
+            <w:pPr>
+              <w:jc w:val="center"/>
               <w:rPr>
                 <w:rFonts w:ascii="Cambria" w:hAnsi="Cambria"/>
                 <w:sz w:val="28"/>
               </w:rPr>
             </w:pPr>
-          </w:p>
-        </w:tc>
-        <w:tc>
-          <w:tcPr>
-            <w:tcW w:w="5469" w:type="dxa"/>
-          </w:tcPr>
-          <w:p>
-            <w:pPr>
+            <w:r>
+              <w:rPr>
+                <w:rFonts w:ascii="Cambria" w:hAnsi="Cambria"/>
+                <w:sz w:val="28"/>
+              </w:rPr>
+              <w:t>//</w:t>
+            </w:r>
+          </w:p>
+        </w:tc>
+        <w:tc>
+          <w:tcPr>
+            <w:tcW w:w="3871" w:type="dxa"/>
+            <w:vAlign w:val="center"/>
+          </w:tcPr>
+          <w:p>
+            <w:pPr>
+              <w:jc w:val="both"/>
               <w:rPr>
                 <w:rFonts w:ascii="Cambria" w:hAnsi="Cambria"/>
                 <w:sz w:val="28"/>
@@ -12503,12 +12620,21 @@
         </w:tc>
       </w:tr>
       <w:tr>
-        <w:tc>
-          <w:tcPr>
-            <w:tcW w:w="1427" w:type="dxa"/>
-          </w:tcPr>
-          <w:p>
-            <w:pPr>
+        <w:trPr>
+          <w:jc w:val="center"/>
+        </w:trPr>
+        <w:tc>
+          <w:tcPr>
+            <w:tcW w:w="2689" w:type="dxa"/>
+            <w:vAlign w:val="center"/>
+          </w:tcPr>
+          <w:p>
+            <w:pPr>
+              <w:pStyle w:val="Paragrafoelenco"/>
+              <w:numPr>
+                <w:ilvl w:val="0"/>
+                <w:numId w:val="18"/>
+              </w:numPr>
               <w:rPr>
                 <w:rFonts w:ascii="Cambria" w:hAnsi="Cambria"/>
                 <w:b/>
@@ -12529,10 +12655,12 @@
         </w:tc>
         <w:tc>
           <w:tcPr>
-            <w:tcW w:w="1262" w:type="dxa"/>
-          </w:tcPr>
-          <w:p>
-            <w:pPr>
+            <w:tcW w:w="1559" w:type="dxa"/>
+            <w:vAlign w:val="center"/>
+          </w:tcPr>
+          <w:p>
+            <w:pPr>
+              <w:jc w:val="center"/>
               <w:rPr>
                 <w:rFonts w:ascii="Cambria" w:hAnsi="Cambria"/>
                 <w:sz w:val="28"/>
@@ -12549,10 +12677,12 @@
         </w:tc>
         <w:tc>
           <w:tcPr>
-            <w:tcW w:w="1804" w:type="dxa"/>
-          </w:tcPr>
-          <w:p>
-            <w:pPr>
+            <w:tcW w:w="1843" w:type="dxa"/>
+            <w:vAlign w:val="center"/>
+          </w:tcPr>
+          <w:p>
+            <w:pPr>
+              <w:jc w:val="center"/>
               <w:rPr>
                 <w:rFonts w:ascii="Cambria" w:hAnsi="Cambria"/>
                 <w:sz w:val="28"/>
@@ -12569,10 +12699,12 @@
         </w:tc>
         <w:tc>
           <w:tcPr>
-            <w:tcW w:w="5469" w:type="dxa"/>
-          </w:tcPr>
-          <w:p>
-            <w:pPr>
+            <w:tcW w:w="3871" w:type="dxa"/>
+            <w:vAlign w:val="center"/>
+          </w:tcPr>
+          <w:p>
+            <w:pPr>
+              <w:jc w:val="both"/>
               <w:rPr>
                 <w:rFonts w:ascii="Cambria" w:hAnsi="Cambria"/>
                 <w:sz w:val="28"/>
@@ -12589,12 +12721,21 @@
         </w:tc>
       </w:tr>
       <w:tr>
-        <w:tc>
-          <w:tcPr>
-            <w:tcW w:w="1427" w:type="dxa"/>
-          </w:tcPr>
-          <w:p>
-            <w:pPr>
+        <w:trPr>
+          <w:jc w:val="center"/>
+        </w:trPr>
+        <w:tc>
+          <w:tcPr>
+            <w:tcW w:w="2689" w:type="dxa"/>
+            <w:vAlign w:val="center"/>
+          </w:tcPr>
+          <w:p>
+            <w:pPr>
+              <w:pStyle w:val="Paragrafoelenco"/>
+              <w:numPr>
+                <w:ilvl w:val="0"/>
+                <w:numId w:val="18"/>
+              </w:numPr>
               <w:rPr>
                 <w:rFonts w:ascii="Cambria" w:hAnsi="Cambria"/>
                 <w:b/>
@@ -12615,10 +12756,12 @@
         </w:tc>
         <w:tc>
           <w:tcPr>
-            <w:tcW w:w="1262" w:type="dxa"/>
-          </w:tcPr>
-          <w:p>
-            <w:pPr>
+            <w:tcW w:w="1559" w:type="dxa"/>
+            <w:vAlign w:val="center"/>
+          </w:tcPr>
+          <w:p>
+            <w:pPr>
+              <w:jc w:val="center"/>
               <w:rPr>
                 <w:rFonts w:ascii="Cambria" w:hAnsi="Cambria"/>
                 <w:sz w:val="28"/>
@@ -12635,10 +12778,12 @@
         </w:tc>
         <w:tc>
           <w:tcPr>
-            <w:tcW w:w="1804" w:type="dxa"/>
-          </w:tcPr>
-          <w:p>
-            <w:pPr>
+            <w:tcW w:w="1843" w:type="dxa"/>
+            <w:vAlign w:val="center"/>
+          </w:tcPr>
+          <w:p>
+            <w:pPr>
+              <w:jc w:val="center"/>
               <w:rPr>
                 <w:rFonts w:ascii="Cambria" w:hAnsi="Cambria"/>
                 <w:sz w:val="28"/>
@@ -12655,10 +12800,12 @@
         </w:tc>
         <w:tc>
           <w:tcPr>
-            <w:tcW w:w="5469" w:type="dxa"/>
-          </w:tcPr>
-          <w:p>
-            <w:pPr>
+            <w:tcW w:w="3871" w:type="dxa"/>
+            <w:vAlign w:val="center"/>
+          </w:tcPr>
+          <w:p>
+            <w:pPr>
+              <w:jc w:val="both"/>
               <w:rPr>
                 <w:rFonts w:ascii="Cambria" w:hAnsi="Cambria"/>
                 <w:sz w:val="28"/>
@@ -12705,33 +12852,52 @@
         <w:pStyle w:val="TestoNormale"/>
       </w:pPr>
       <w:r>
+        <w:rPr>
+          <w:b/>
+          <w:color w:val="FF0000"/>
+        </w:rPr>
+        <w:lastRenderedPageBreak/>
         <w:t>*</w:t>
       </w:r>
       <w:r>
+        <w:t xml:space="preserve"> </w:t>
+      </w:r>
+      <w:r>
         <w:rPr>
           <w:i/>
         </w:rPr>
         <w:t>Development</w:t>
       </w:r>
       <w:r>
-        <w:t xml:space="preserve"> task is a complex task that would require several milestones and different intermediate deliveries that </w:t>
-      </w:r>
-      <w:proofErr w:type="gramStart"/>
-      <w:r>
-        <w:t>can be decided</w:t>
-      </w:r>
-      <w:proofErr w:type="gramEnd"/>
-      <w:r>
-        <w:t xml:space="preserve"> after the Design Document completion.</w:t>
+        <w:t xml:space="preserve"> task is a complex task that would require several milestones and di</w:t>
+      </w:r>
+      <w:r>
+        <w:t>fferent intermediate deliveries. They can</w:t>
+      </w:r>
+      <w:r>
+        <w:t xml:space="preserve"> be decided after the </w:t>
+      </w:r>
+      <w:r>
+        <w:rPr>
+          <w:i/>
+        </w:rPr>
+        <w:t>Design Document</w:t>
+      </w:r>
+      <w:r>
+        <w:t xml:space="preserve"> completion.</w:t>
       </w:r>
       <w:r>
         <w:t xml:space="preserve"> In </w:t>
       </w:r>
-      <w:proofErr w:type="gramStart"/>
-      <w:r>
+      <w:r>
+        <w:rPr>
+          <w:i/>
+        </w:rPr>
         <w:t>PPD</w:t>
       </w:r>
-      <w:proofErr w:type="gramEnd"/>
+      <w:r>
+        <w:t>,</w:t>
+      </w:r>
       <w:r>
         <w:t xml:space="preserve"> we will not enter in details.</w:t>
       </w:r>
@@ -12740,22 +12906,46 @@
       <w:pPr>
         <w:pStyle w:val="Titolo2"/>
       </w:pPr>
-      <w:bookmarkStart w:id="16" w:name="_Toc441164168"/>
-      <w:r>
-        <w:lastRenderedPageBreak/>
+      <w:bookmarkStart w:id="17" w:name="_Toc441250026"/>
+      <w:r>
         <w:t>Project schedule</w:t>
       </w:r>
-      <w:bookmarkEnd w:id="16"/>
+      <w:bookmarkEnd w:id="17"/>
     </w:p>
     <w:p>
       <w:pPr>
         <w:pStyle w:val="TestoNormale"/>
+      </w:pPr>
+      <w:r>
+        <w:t xml:space="preserve">This is the </w:t>
+      </w:r>
+      <w:r>
+        <w:rPr>
+          <w:b/>
+        </w:rPr>
+        <w:t>Gantt diagram</w:t>
+      </w:r>
+      <w:r>
+        <w:t xml:space="preserve"> for the </w:t>
+      </w:r>
+      <w:r>
+        <w:rPr>
+          <w:b/>
+        </w:rPr>
+        <w:t>project schedule</w:t>
+      </w:r>
+      <w:r>
+        <w:t>:</w:t>
+      </w:r>
+    </w:p>
+    <w:p>
+      <w:pPr>
+        <w:pStyle w:val="TestoNormale"/>
         <w:keepNext/>
       </w:pPr>
       <w:r>
         <w:rPr>
           <w:noProof/>
-          <w:lang w:val="it-IT" w:eastAsia="it-IT"/>
         </w:rPr>
         <w:drawing>
           <wp:inline distT="0" distB="0" distL="0" distR="0" wp14:anchorId="0F3C9F49" wp14:editId="66A4C1F4">
@@ -12814,7 +13004,13 @@
         <w:pStyle w:val="TestoNormale"/>
       </w:pPr>
       <w:r>
-        <w:t xml:space="preserve">As you can see in the </w:t>
+        <w:t xml:space="preserve">As </w:t>
+      </w:r>
+      <w:r>
+        <w:t>it is possible to see</w:t>
+      </w:r>
+      <w:r>
+        <w:t xml:space="preserve"> in the </w:t>
       </w:r>
       <w:r>
         <w:rPr>
@@ -12844,17 +13040,17 @@
         <w:t>fact,</w:t>
       </w:r>
       <w:r>
+        <w:rPr>
+          <w:i/>
+        </w:rPr>
+        <w:t xml:space="preserve"> mTS</w:t>
+      </w:r>
+      <w:r>
+        <w:t xml:space="preserve"> schedule will follow a</w:t>
+      </w:r>
+      <w:r>
         <w:t xml:space="preserve"> </w:t>
       </w:r>
-      <w:proofErr w:type="spellStart"/>
-      <w:r>
-        <w:t>mTS</w:t>
-      </w:r>
-      <w:proofErr w:type="spellEnd"/>
-      <w:r>
-        <w:t xml:space="preserve"> schedule will follow the </w:t>
-      </w:r>
-      <w:proofErr w:type="gramStart"/>
       <w:r>
         <w:rPr>
           <w:b/>
@@ -12864,11 +13060,17 @@
       </w:r>
       <w:r>
         <w:rPr>
+          <w:b/>
           <w:i/>
         </w:rPr>
+        <w:t>-like</w:t>
+      </w:r>
+      <w:r>
+        <w:rPr>
+          <w:i/>
+        </w:rPr>
         <w:t xml:space="preserve"> software development process</w:t>
       </w:r>
-      <w:proofErr w:type="gramEnd"/>
       <w:r>
         <w:rPr>
           <w:i/>
@@ -12896,14 +13098,9 @@
       <w:r>
         <w:t xml:space="preserve"> we think that </w:t>
       </w:r>
-      <w:proofErr w:type="gramStart"/>
-      <w:r>
-        <w:t xml:space="preserve">requirements were defined in a clear </w:t>
-      </w:r>
-      <w:r>
-        <w:t>and precise way by stakeholders</w:t>
-      </w:r>
-      <w:proofErr w:type="gramEnd"/>
+      <w:r>
+        <w:t>stakeholders defined requirements in a clear and precise way</w:t>
+      </w:r>
       <w:r>
         <w:t>.</w:t>
       </w:r>
@@ -12916,7 +13113,6 @@
       <w:r>
         <w:rPr>
           <w:noProof/>
-          <w:lang w:val="it-IT" w:eastAsia="it-IT"/>
         </w:rPr>
         <w:drawing>
           <wp:inline distT="0" distB="0" distL="0" distR="0" wp14:anchorId="04F6FDDC" wp14:editId="703DA142">
@@ -12974,47 +13170,91 @@
       <w:pPr>
         <w:pStyle w:val="Titolo1"/>
       </w:pPr>
-      <w:bookmarkStart w:id="17" w:name="_Toc441164169"/>
-      <w:r>
+      <w:bookmarkStart w:id="18" w:name="_Toc441250027"/>
+      <w:r>
+        <w:lastRenderedPageBreak/>
         <w:t>Resources A</w:t>
       </w:r>
       <w:r>
         <w:t>llocation</w:t>
       </w:r>
-      <w:bookmarkEnd w:id="17"/>
-    </w:p>
-    <w:p>
-      <w:pPr>
-        <w:pStyle w:val="TestoNormale"/>
-      </w:pPr>
-      <w:r>
-        <w:t xml:space="preserve">Resource </w:t>
-      </w:r>
-      <w:proofErr w:type="gramStart"/>
-      <w:r>
-        <w:t>are allocated</w:t>
-      </w:r>
-      <w:proofErr w:type="gramEnd"/>
-      <w:r>
-        <w:t xml:space="preserve"> </w:t>
-      </w:r>
-      <w:r>
-        <w:t>to respect COCOMO II analysis as much as possible.</w:t>
-      </w:r>
-      <w:bookmarkStart w:id="18" w:name="_GoBack"/>
       <w:bookmarkEnd w:id="18"/>
     </w:p>
     <w:p>
       <w:pPr>
         <w:pStyle w:val="TestoNormale"/>
+      </w:pPr>
+      <w:r>
+        <w:t xml:space="preserve">Resources </w:t>
+      </w:r>
+      <w:proofErr w:type="gramStart"/>
+      <w:r>
+        <w:t>are allocated</w:t>
+      </w:r>
+      <w:proofErr w:type="gramEnd"/>
+      <w:r>
+        <w:t xml:space="preserve"> in order </w:t>
+      </w:r>
+      <w:r>
+        <w:t xml:space="preserve">to respect </w:t>
+      </w:r>
+      <w:r>
+        <w:rPr>
+          <w:i/>
+        </w:rPr>
+        <w:t xml:space="preserve">COCOMO II </w:t>
+      </w:r>
+      <w:r>
+        <w:rPr>
+          <w:i/>
+        </w:rPr>
+        <w:t xml:space="preserve">estimation </w:t>
+      </w:r>
+      <w:r>
+        <w:rPr>
+          <w:i/>
+        </w:rPr>
+        <w:t>analysis</w:t>
+      </w:r>
+      <w:r>
+        <w:t xml:space="preserve"> as much as possible.</w:t>
+      </w:r>
+    </w:p>
+    <w:p>
+      <w:pPr>
+        <w:pStyle w:val="TestoNormale"/>
+      </w:pPr>
+      <w:r>
+        <w:t xml:space="preserve">This is a </w:t>
+      </w:r>
+      <w:r>
+        <w:rPr>
+          <w:i/>
+        </w:rPr>
+        <w:t>graphical representation</w:t>
+      </w:r>
+      <w:r>
+        <w:t xml:space="preserve"> of </w:t>
+      </w:r>
+      <w:r>
+        <w:rPr>
+          <w:b/>
+        </w:rPr>
+        <w:t>resources allocation</w:t>
+      </w:r>
+      <w:r>
+        <w:t>:</w:t>
+      </w:r>
+    </w:p>
+    <w:p>
+      <w:pPr>
+        <w:pStyle w:val="TestoNormale"/>
         <w:keepNext/>
       </w:pPr>
       <w:r>
         <w:rPr>
           <w:noProof/>
-          <w:lang w:val="it-IT" w:eastAsia="it-IT"/>
-        </w:rPr>
-        <w:lastRenderedPageBreak/>
+        </w:rPr>
         <w:drawing>
           <wp:inline distT="0" distB="0" distL="0" distR="0" wp14:anchorId="4859E1E3" wp14:editId="44E70532">
             <wp:extent cx="6332220" cy="2284095"/>
@@ -13064,14 +13304,20 @@
         <w:jc w:val="center"/>
       </w:pPr>
       <w:r>
-        <w:t>Resource chart</w:t>
+        <w:t>Resource</w:t>
+      </w:r>
+      <w:r>
+        <w:t>s</w:t>
+      </w:r>
+      <w:r>
+        <w:t xml:space="preserve"> chart</w:t>
       </w:r>
     </w:p>
     <w:p>
       <w:pPr>
         <w:pStyle w:val="Titolo1"/>
       </w:pPr>
-      <w:bookmarkStart w:id="19" w:name="_Toc441164170"/>
+      <w:bookmarkStart w:id="19" w:name="_Toc441250028"/>
       <w:r>
         <w:t xml:space="preserve">Risks </w:t>
       </w:r>
@@ -13090,7 +13336,7 @@
       <w:pPr>
         <w:pStyle w:val="Titolo2"/>
       </w:pPr>
-      <w:bookmarkStart w:id="20" w:name="_Toc441164171"/>
+      <w:bookmarkStart w:id="20" w:name="_Toc441250029"/>
       <w:r>
         <w:t>Risks identification</w:t>
       </w:r>
@@ -13324,6 +13570,7 @@
               <w:rPr>
                 <w:sz w:val="28"/>
               </w:rPr>
+              <w:lastRenderedPageBreak/>
               <w:t>Organizational finance problems</w:t>
             </w:r>
           </w:p>
@@ -13352,11 +13599,7 @@
               <w:pStyle w:val="TestoNormale"/>
             </w:pPr>
             <w:r>
-              <w:t xml:space="preserve">Prepare a briefing document for senior management of the project in order to show how the project is making a very important contribution to the goals of the business and presenting reasons why cuts to the project budget would not </w:t>
-            </w:r>
-            <w:r>
-              <w:lastRenderedPageBreak/>
-              <w:t>be cost-effective, (they can only contribute to decrease the income).</w:t>
+              <w:t>Prepare a briefing document for senior management of the project in order to show how the project is making a very important contribution to the goals of the business and presenting reasons why cuts to the project budget would not be cost-effective, (they can only contribute to decrease the income).</w:t>
             </w:r>
           </w:p>
         </w:tc>
@@ -13383,7 +13626,6 @@
               <w:rPr>
                 <w:sz w:val="28"/>
               </w:rPr>
-              <w:lastRenderedPageBreak/>
               <w:t>Recruitment problems</w:t>
             </w:r>
           </w:p>
@@ -13738,6 +13980,7 @@
               <w:rPr>
                 <w:sz w:val="28"/>
               </w:rPr>
+              <w:lastRenderedPageBreak/>
               <w:t>Underestimated development time</w:t>
             </w:r>
           </w:p>
@@ -13790,9 +14033,8 @@
       <w:pPr>
         <w:pStyle w:val="Titolo1"/>
       </w:pPr>
-      <w:bookmarkStart w:id="21" w:name="_Toc441164172"/>
-      <w:r>
-        <w:lastRenderedPageBreak/>
+      <w:bookmarkStart w:id="21" w:name="_Toc441250030"/>
+      <w:r>
         <w:t>Appendix</w:t>
       </w:r>
       <w:bookmarkEnd w:id="21"/>
@@ -13801,7 +14043,7 @@
       <w:pPr>
         <w:pStyle w:val="Titolo2"/>
       </w:pPr>
-      <w:bookmarkStart w:id="22" w:name="_Toc441164173"/>
+      <w:bookmarkStart w:id="22" w:name="_Toc441250031"/>
       <w:r>
         <w:t>Hours of work</w:t>
       </w:r>
@@ -13830,15 +14072,9 @@
           <w:rPr>
             <w:rFonts w:ascii="Cambria Math" w:hAnsi="Cambria Math"/>
           </w:rPr>
-          <m:t xml:space="preserve">∃x </m:t>
+          <m:t>~ 12 Hours</m:t>
         </m:r>
       </m:oMath>
-      <w:r>
-        <w:t>Hours</w:t>
-      </w:r>
-      <w:r>
-        <w:t>(x)</w:t>
-      </w:r>
     </w:p>
     <w:p>
       <w:pPr>
@@ -13878,11 +14114,19 @@
             <w:rFonts w:ascii="Cambria Math" w:hAnsi="Cambria Math"/>
             <w:lang w:val="it-IT"/>
           </w:rPr>
-          <m:t xml:space="preserve">~ 15 </m:t>
+          <m:t>~ 12</m:t>
+        </m:r>
+        <m:r>
+          <w:rPr>
+            <w:rFonts w:ascii="Cambria Math" w:hAnsi="Cambria Math"/>
+            <w:lang w:val="it-IT"/>
+          </w:rPr>
+          <m:t xml:space="preserve"> </m:t>
         </m:r>
       </m:oMath>
       <w:r>
         <w:rPr>
+          <w:i/>
           <w:lang w:val="it-IT"/>
         </w:rPr>
         <w:t>Hours</w:t>
@@ -13998,7 +14242,6 @@
         <w:color w:val="808080" w:themeColor="background1" w:themeShade="80"/>
         <w:sz w:val="20"/>
         <w:szCs w:val="20"/>
-        <w:lang w:val="it-IT" w:eastAsia="it-IT"/>
       </w:rPr>
       <mc:AlternateContent>
         <mc:Choice Requires="wpg">
@@ -14313,7 +14556,7 @@
                                 <w:szCs w:val="24"/>
                                 <w:lang w:val="it-IT"/>
                               </w:rPr>
-                              <w:t>20</w:t>
+                              <w:t>21</w:t>
                             </w:r>
                             <w:r>
                               <w:rPr>
@@ -14418,7 +14661,7 @@
                           <w:szCs w:val="24"/>
                           <w:lang w:val="it-IT"/>
                         </w:rPr>
-                        <w:t>20</w:t>
+                        <w:t>21</w:t>
                       </w:r>
                       <w:r>
                         <w:rPr>
@@ -14757,6 +15000,119 @@
     </w:lvl>
   </w:abstractNum>
   <w:abstractNum w:abstractNumId="3" w15:restartNumberingAfterBreak="0">
+    <w:nsid w:val="260F3B83"/>
+    <w:multiLevelType w:val="hybridMultilevel"/>
+    <w:tmpl w:val="C52CB334"/>
+    <w:lvl w:ilvl="0" w:tplc="0409000B">
+      <w:start w:val="1"/>
+      <w:numFmt w:val="bullet"/>
+      <w:lvlText w:val=""/>
+      <w:lvlJc w:val="left"/>
+      <w:pPr>
+        <w:ind w:left="720" w:hanging="360"/>
+      </w:pPr>
+      <w:rPr>
+        <w:rFonts w:ascii="Wingdings" w:hAnsi="Wingdings" w:hint="default"/>
+      </w:rPr>
+    </w:lvl>
+    <w:lvl w:ilvl="1" w:tplc="04090003" w:tentative="1">
+      <w:start w:val="1"/>
+      <w:numFmt w:val="bullet"/>
+      <w:lvlText w:val="o"/>
+      <w:lvlJc w:val="left"/>
+      <w:pPr>
+        <w:ind w:left="1440" w:hanging="360"/>
+      </w:pPr>
+      <w:rPr>
+        <w:rFonts w:ascii="Courier New" w:hAnsi="Courier New" w:cs="Courier New" w:hint="default"/>
+      </w:rPr>
+    </w:lvl>
+    <w:lvl w:ilvl="2" w:tplc="04090005" w:tentative="1">
+      <w:start w:val="1"/>
+      <w:numFmt w:val="bullet"/>
+      <w:lvlText w:val=""/>
+      <w:lvlJc w:val="left"/>
+      <w:pPr>
+        <w:ind w:left="2160" w:hanging="360"/>
+      </w:pPr>
+      <w:rPr>
+        <w:rFonts w:ascii="Wingdings" w:hAnsi="Wingdings" w:hint="default"/>
+      </w:rPr>
+    </w:lvl>
+    <w:lvl w:ilvl="3" w:tplc="04090001" w:tentative="1">
+      <w:start w:val="1"/>
+      <w:numFmt w:val="bullet"/>
+      <w:lvlText w:val=""/>
+      <w:lvlJc w:val="left"/>
+      <w:pPr>
+        <w:ind w:left="2880" w:hanging="360"/>
+      </w:pPr>
+      <w:rPr>
+        <w:rFonts w:ascii="Symbol" w:hAnsi="Symbol" w:hint="default"/>
+      </w:rPr>
+    </w:lvl>
+    <w:lvl w:ilvl="4" w:tplc="04090003" w:tentative="1">
+      <w:start w:val="1"/>
+      <w:numFmt w:val="bullet"/>
+      <w:lvlText w:val="o"/>
+      <w:lvlJc w:val="left"/>
+      <w:pPr>
+        <w:ind w:left="3600" w:hanging="360"/>
+      </w:pPr>
+      <w:rPr>
+        <w:rFonts w:ascii="Courier New" w:hAnsi="Courier New" w:cs="Courier New" w:hint="default"/>
+      </w:rPr>
+    </w:lvl>
+    <w:lvl w:ilvl="5" w:tplc="04090005" w:tentative="1">
+      <w:start w:val="1"/>
+      <w:numFmt w:val="bullet"/>
+      <w:lvlText w:val=""/>
+      <w:lvlJc w:val="left"/>
+      <w:pPr>
+        <w:ind w:left="4320" w:hanging="360"/>
+      </w:pPr>
+      <w:rPr>
+        <w:rFonts w:ascii="Wingdings" w:hAnsi="Wingdings" w:hint="default"/>
+      </w:rPr>
+    </w:lvl>
+    <w:lvl w:ilvl="6" w:tplc="04090001" w:tentative="1">
+      <w:start w:val="1"/>
+      <w:numFmt w:val="bullet"/>
+      <w:lvlText w:val=""/>
+      <w:lvlJc w:val="left"/>
+      <w:pPr>
+        <w:ind w:left="5040" w:hanging="360"/>
+      </w:pPr>
+      <w:rPr>
+        <w:rFonts w:ascii="Symbol" w:hAnsi="Symbol" w:hint="default"/>
+      </w:rPr>
+    </w:lvl>
+    <w:lvl w:ilvl="7" w:tplc="04090003" w:tentative="1">
+      <w:start w:val="1"/>
+      <w:numFmt w:val="bullet"/>
+      <w:lvlText w:val="o"/>
+      <w:lvlJc w:val="left"/>
+      <w:pPr>
+        <w:ind w:left="5760" w:hanging="360"/>
+      </w:pPr>
+      <w:rPr>
+        <w:rFonts w:ascii="Courier New" w:hAnsi="Courier New" w:cs="Courier New" w:hint="default"/>
+      </w:rPr>
+    </w:lvl>
+    <w:lvl w:ilvl="8" w:tplc="04090005" w:tentative="1">
+      <w:start w:val="1"/>
+      <w:numFmt w:val="bullet"/>
+      <w:lvlText w:val=""/>
+      <w:lvlJc w:val="left"/>
+      <w:pPr>
+        <w:ind w:left="6480" w:hanging="360"/>
+      </w:pPr>
+      <w:rPr>
+        <w:rFonts w:ascii="Wingdings" w:hAnsi="Wingdings" w:hint="default"/>
+      </w:rPr>
+    </w:lvl>
+  </w:abstractNum>
+  <w:abstractNum w:abstractNumId="4" w15:restartNumberingAfterBreak="0">
     <w:nsid w:val="29AE288B"/>
     <w:multiLevelType w:val="hybridMultilevel"/>
     <w:tmpl w:val="1C626164"/>
@@ -14870,7 +15226,7 @@
       </w:rPr>
     </w:lvl>
   </w:abstractNum>
-  <w:abstractNum w:abstractNumId="4" w15:restartNumberingAfterBreak="0">
+  <w:abstractNum w:abstractNumId="5" w15:restartNumberingAfterBreak="0">
     <w:nsid w:val="35443C9F"/>
     <w:multiLevelType w:val="hybridMultilevel"/>
     <w:tmpl w:val="BA281166"/>
@@ -14983,7 +15339,7 @@
       </w:rPr>
     </w:lvl>
   </w:abstractNum>
-  <w:abstractNum w:abstractNumId="5" w15:restartNumberingAfterBreak="0">
+  <w:abstractNum w:abstractNumId="6" w15:restartNumberingAfterBreak="0">
     <w:nsid w:val="42550BC6"/>
     <w:multiLevelType w:val="hybridMultilevel"/>
     <w:tmpl w:val="1F0C7B5C"/>
@@ -15096,7 +15452,7 @@
       </w:rPr>
     </w:lvl>
   </w:abstractNum>
-  <w:abstractNum w:abstractNumId="6" w15:restartNumberingAfterBreak="0">
+  <w:abstractNum w:abstractNumId="7" w15:restartNumberingAfterBreak="0">
     <w:nsid w:val="50C97C3F"/>
     <w:multiLevelType w:val="hybridMultilevel"/>
     <w:tmpl w:val="D354F2B2"/>
@@ -15209,7 +15565,7 @@
       </w:rPr>
     </w:lvl>
   </w:abstractNum>
-  <w:abstractNum w:abstractNumId="7" w15:restartNumberingAfterBreak="0">
+  <w:abstractNum w:abstractNumId="8" w15:restartNumberingAfterBreak="0">
     <w:nsid w:val="55902E2C"/>
     <w:multiLevelType w:val="hybridMultilevel"/>
     <w:tmpl w:val="1A6E60A6"/>
@@ -15322,7 +15678,7 @@
       </w:rPr>
     </w:lvl>
   </w:abstractNum>
-  <w:abstractNum w:abstractNumId="8" w15:restartNumberingAfterBreak="0">
+  <w:abstractNum w:abstractNumId="9" w15:restartNumberingAfterBreak="0">
     <w:nsid w:val="62A765B8"/>
     <w:multiLevelType w:val="multilevel"/>
     <w:tmpl w:val="BC0A8122"/>
@@ -15439,7 +15795,7 @@
       </w:rPr>
     </w:lvl>
   </w:abstractNum>
-  <w:abstractNum w:abstractNumId="9" w15:restartNumberingAfterBreak="0">
+  <w:abstractNum w:abstractNumId="10" w15:restartNumberingAfterBreak="0">
     <w:nsid w:val="67B27625"/>
     <w:multiLevelType w:val="hybridMultilevel"/>
     <w:tmpl w:val="84FE9F68"/>
@@ -15552,7 +15908,7 @@
       </w:rPr>
     </w:lvl>
   </w:abstractNum>
-  <w:abstractNum w:abstractNumId="10" w15:restartNumberingAfterBreak="0">
+  <w:abstractNum w:abstractNumId="11" w15:restartNumberingAfterBreak="0">
     <w:nsid w:val="69430809"/>
     <w:multiLevelType w:val="hybridMultilevel"/>
     <w:tmpl w:val="0EC2AAB2"/>
@@ -15665,7 +16021,7 @@
       </w:rPr>
     </w:lvl>
   </w:abstractNum>
-  <w:abstractNum w:abstractNumId="11" w15:restartNumberingAfterBreak="0">
+  <w:abstractNum w:abstractNumId="12" w15:restartNumberingAfterBreak="0">
     <w:nsid w:val="69BA509A"/>
     <w:multiLevelType w:val="hybridMultilevel"/>
     <w:tmpl w:val="F1B8E61A"/>
@@ -15778,7 +16134,7 @@
       </w:rPr>
     </w:lvl>
   </w:abstractNum>
-  <w:abstractNum w:abstractNumId="12" w15:restartNumberingAfterBreak="0">
+  <w:abstractNum w:abstractNumId="13" w15:restartNumberingAfterBreak="0">
     <w:nsid w:val="71B033E5"/>
     <w:multiLevelType w:val="hybridMultilevel"/>
     <w:tmpl w:val="AA143CFE"/>
@@ -15891,7 +16247,7 @@
       </w:rPr>
     </w:lvl>
   </w:abstractNum>
-  <w:abstractNum w:abstractNumId="13" w15:restartNumberingAfterBreak="0">
+  <w:abstractNum w:abstractNumId="14" w15:restartNumberingAfterBreak="0">
     <w:nsid w:val="7E251789"/>
     <w:multiLevelType w:val="hybridMultilevel"/>
     <w:tmpl w:val="D3F603F6"/>
@@ -16004,7 +16360,7 @@
       </w:rPr>
     </w:lvl>
   </w:abstractNum>
-  <w:abstractNum w:abstractNumId="14" w15:restartNumberingAfterBreak="0">
+  <w:abstractNum w:abstractNumId="15" w15:restartNumberingAfterBreak="0">
     <w:nsid w:val="7E60048E"/>
     <w:multiLevelType w:val="hybridMultilevel"/>
     <w:tmpl w:val="BA04D364"/>
@@ -16117,7 +16473,7 @@
       </w:rPr>
     </w:lvl>
   </w:abstractNum>
-  <w:abstractNum w:abstractNumId="15" w15:restartNumberingAfterBreak="0">
+  <w:abstractNum w:abstractNumId="16" w15:restartNumberingAfterBreak="0">
     <w:nsid w:val="7EB07D5C"/>
     <w:multiLevelType w:val="hybridMultilevel"/>
     <w:tmpl w:val="F5044024"/>
@@ -16231,10 +16587,10 @@
     </w:lvl>
   </w:abstractNum>
   <w:num w:numId="1">
-    <w:abstractNumId w:val="8"/>
+    <w:abstractNumId w:val="9"/>
   </w:num>
   <w:num w:numId="2">
-    <w:abstractNumId w:val="8"/>
+    <w:abstractNumId w:val="9"/>
     <w:lvlOverride w:ilvl="0">
       <w:startOverride w:val="1"/>
     </w:lvlOverride>
@@ -16262,49 +16618,52 @@
     </w:lvlOverride>
   </w:num>
   <w:num w:numId="3">
-    <w:abstractNumId w:val="3"/>
+    <w:abstractNumId w:val="4"/>
   </w:num>
   <w:num w:numId="4">
-    <w:abstractNumId w:val="5"/>
+    <w:abstractNumId w:val="6"/>
   </w:num>
   <w:num w:numId="5">
-    <w:abstractNumId w:val="12"/>
+    <w:abstractNumId w:val="13"/>
   </w:num>
   <w:num w:numId="6">
     <w:abstractNumId w:val="1"/>
   </w:num>
   <w:num w:numId="7">
-    <w:abstractNumId w:val="6"/>
+    <w:abstractNumId w:val="7"/>
   </w:num>
   <w:num w:numId="8">
     <w:abstractNumId w:val="0"/>
   </w:num>
   <w:num w:numId="9">
-    <w:abstractNumId w:val="14"/>
+    <w:abstractNumId w:val="15"/>
   </w:num>
   <w:num w:numId="10">
-    <w:abstractNumId w:val="15"/>
+    <w:abstractNumId w:val="16"/>
   </w:num>
   <w:num w:numId="11">
-    <w:abstractNumId w:val="11"/>
+    <w:abstractNumId w:val="12"/>
   </w:num>
   <w:num w:numId="12">
-    <w:abstractNumId w:val="4"/>
+    <w:abstractNumId w:val="5"/>
   </w:num>
   <w:num w:numId="13">
-    <w:abstractNumId w:val="9"/>
+    <w:abstractNumId w:val="10"/>
   </w:num>
   <w:num w:numId="14">
-    <w:abstractNumId w:val="7"/>
+    <w:abstractNumId w:val="8"/>
   </w:num>
   <w:num w:numId="15">
     <w:abstractNumId w:val="2"/>
   </w:num>
   <w:num w:numId="16">
-    <w:abstractNumId w:val="10"/>
+    <w:abstractNumId w:val="11"/>
   </w:num>
   <w:num w:numId="17">
-    <w:abstractNumId w:val="13"/>
+    <w:abstractNumId w:val="14"/>
+  </w:num>
+  <w:num w:numId="18">
+    <w:abstractNumId w:val="3"/>
   </w:num>
   <w:numIdMacAtCleanup w:val="11"/>
 </w:numbering>
@@ -17763,11 +18122,11 @@
         </c:dLbls>
         <c:gapWidth val="267"/>
         <c:overlap val="-43"/>
-        <c:axId val="114285600"/>
-        <c:axId val="114286688"/>
+        <c:axId val="383854672"/>
+        <c:axId val="383855064"/>
       </c:barChart>
       <c:catAx>
-        <c:axId val="114285600"/>
+        <c:axId val="383854672"/>
         <c:scaling>
           <c:orientation val="minMax"/>
         </c:scaling>
@@ -17821,10 +18180,10 @@
                 <a:cs typeface="+mn-cs"/>
               </a:defRPr>
             </a:pPr>
-            <a:endParaRPr lang="it-IT"/>
+            <a:endParaRPr lang="en-US"/>
           </a:p>
         </c:txPr>
-        <c:crossAx val="114286688"/>
+        <c:crossAx val="383855064"/>
         <c:crosses val="autoZero"/>
         <c:auto val="1"/>
         <c:lblAlgn val="ctr"/>
@@ -17832,7 +18191,7 @@
         <c:noMultiLvlLbl val="0"/>
       </c:catAx>
       <c:valAx>
-        <c:axId val="114286688"/>
+        <c:axId val="383855064"/>
         <c:scaling>
           <c:orientation val="minMax"/>
         </c:scaling>
@@ -17880,10 +18239,10 @@
                 <a:cs typeface="+mn-cs"/>
               </a:defRPr>
             </a:pPr>
-            <a:endParaRPr lang="it-IT"/>
+            <a:endParaRPr lang="en-US"/>
           </a:p>
         </c:txPr>
-        <c:crossAx val="114285600"/>
+        <c:crossAx val="383854672"/>
         <c:crosses val="autoZero"/>
         <c:crossBetween val="between"/>
       </c:valAx>
@@ -17931,7 +18290,7 @@
       <a:pPr>
         <a:defRPr/>
       </a:pPr>
-      <a:endParaRPr lang="it-IT"/>
+      <a:endParaRPr lang="en-US"/>
     </a:p>
   </c:txPr>
   <c:externalData r:id="rId3">
@@ -18014,7 +18373,7 @@
               <a:cs typeface="+mj-cs"/>
             </a:defRPr>
           </a:pPr>
-          <a:endParaRPr lang="it-IT"/>
+          <a:endParaRPr lang="en-US"/>
         </a:p>
       </c:txPr>
     </c:title>
@@ -18220,7 +18579,7 @@
                     <a:cs typeface="+mn-cs"/>
                   </a:defRPr>
                 </a:pPr>
-                <a:endParaRPr lang="it-IT"/>
+                <a:endParaRPr lang="en-US"/>
               </a:p>
             </c:txPr>
             <c:showLegendKey val="0"/>
@@ -18360,7 +18719,7 @@
               <a:cs typeface="+mn-cs"/>
             </a:defRPr>
           </a:pPr>
-          <a:endParaRPr lang="it-IT"/>
+          <a:endParaRPr lang="en-US"/>
         </a:p>
       </c:txPr>
     </c:legend>
@@ -18398,7 +18757,7 @@
       <a:pPr>
         <a:defRPr/>
       </a:pPr>
-      <a:endParaRPr lang="it-IT"/>
+      <a:endParaRPr lang="en-US"/>
     </a:p>
   </c:txPr>
   <c:externalData r:id="rId3">
@@ -20863,44 +21222,44 @@
   </dgm:ptLst>
   <dgm:cxnLst>
     <dgm:cxn modelId="{D23D9D9F-E230-B14F-8CC4-60EF1E62361C}" srcId="{7DBAA654-83A9-2749-9A11-3A2F0853292E}" destId="{9D0A3E8F-79EA-4741-B4AF-359BBF2AD54A}" srcOrd="1" destOrd="0" parTransId="{A68219EE-DDA5-6D44-931C-E2DD8411613C}" sibTransId="{56563E73-53C5-C242-B5DD-534CCEB5A55B}"/>
+    <dgm:cxn modelId="{CA06A117-1DF8-4C4E-9469-C0B55039CF18}" type="presOf" srcId="{E1700588-AA9B-9044-98E5-A52BC9E980D8}" destId="{BE891453-7A81-9745-80FE-393D0BD9F682}" srcOrd="0" destOrd="0" presId="urn:microsoft.com/office/officeart/2005/8/layout/bProcess3"/>
+    <dgm:cxn modelId="{6ED210F8-96A2-4DC9-AA1D-A33AED19C365}" type="presOf" srcId="{3D31D781-DE26-FC46-87C5-81D28438E988}" destId="{5054442F-68CC-BA4D-A78B-D10165C93B35}" srcOrd="0" destOrd="0" presId="urn:microsoft.com/office/officeart/2005/8/layout/bProcess3"/>
+    <dgm:cxn modelId="{DC5C4DB2-FAE6-4D12-AF96-DD2D4F4005A2}" type="presOf" srcId="{56563E73-53C5-C242-B5DD-534CCEB5A55B}" destId="{1AB89A78-53AA-8046-940B-4774F5E8A3F4}" srcOrd="0" destOrd="0" presId="urn:microsoft.com/office/officeart/2005/8/layout/bProcess3"/>
     <dgm:cxn modelId="{CBA7B2CB-398D-0944-9097-F88E098803F8}" srcId="{7DBAA654-83A9-2749-9A11-3A2F0853292E}" destId="{981B4EF9-7A3A-BE49-B6B6-0021D3615771}" srcOrd="5" destOrd="0" parTransId="{036AB1F6-FA37-614F-A857-CA2CBEA75FF8}" sibTransId="{07202FE3-BBDD-A74E-9ED7-5FC69364AF9D}"/>
     <dgm:cxn modelId="{A4DF705F-378F-3D46-8BF6-315C5DACB12C}" srcId="{7DBAA654-83A9-2749-9A11-3A2F0853292E}" destId="{3D31D781-DE26-FC46-87C5-81D28438E988}" srcOrd="4" destOrd="0" parTransId="{7FDE228D-3493-0041-A7C9-8BDABED610D5}" sibTransId="{51AF1449-732A-7245-8907-3B0B474E6716}"/>
-    <dgm:cxn modelId="{2F22D0C1-CA60-447B-A0F1-87C55821FBE2}" type="presOf" srcId="{761D77BA-5704-3540-A64C-39623ABDE933}" destId="{2B850CA7-3DA8-704B-9542-29A27C4E6E8A}" srcOrd="0" destOrd="0" presId="urn:microsoft.com/office/officeart/2005/8/layout/bProcess3"/>
     <dgm:cxn modelId="{9F7DBBD3-2135-334D-BDE9-A8ED29101BA4}" srcId="{7DBAA654-83A9-2749-9A11-3A2F0853292E}" destId="{3ABC577C-D926-6C40-8609-A47272EDC0E8}" srcOrd="3" destOrd="0" parTransId="{73D020D2-C3E5-6D4B-A74D-95AC52916961}" sibTransId="{E1700588-AA9B-9044-98E5-A52BC9E980D8}"/>
-    <dgm:cxn modelId="{73CA8C10-CD24-4A50-AD2F-E9984D87B931}" type="presOf" srcId="{56563E73-53C5-C242-B5DD-534CCEB5A55B}" destId="{8845A127-0D85-A14A-94CB-F773727D4C9B}" srcOrd="1" destOrd="0" presId="urn:microsoft.com/office/officeart/2005/8/layout/bProcess3"/>
     <dgm:cxn modelId="{C9F771AC-35CF-1540-8F9B-A548A676FBEC}" srcId="{7DBAA654-83A9-2749-9A11-3A2F0853292E}" destId="{C900A651-3FCA-634D-8E96-FB8C693E1E8F}" srcOrd="0" destOrd="0" parTransId="{DC773397-72AF-3043-A26B-0B8B32D632B1}" sibTransId="{6FF581C4-5EE0-6547-8B0A-4DD4E49DF7D5}"/>
+    <dgm:cxn modelId="{83F380AF-6CFA-4C97-87F6-CDDDFB1B06AB}" type="presOf" srcId="{C900A651-3FCA-634D-8E96-FB8C693E1E8F}" destId="{71E5BCB2-3AB6-4C42-9B09-A87936C7F001}" srcOrd="0" destOrd="0" presId="urn:microsoft.com/office/officeart/2005/8/layout/bProcess3"/>
     <dgm:cxn modelId="{B40CF301-B877-0146-8F01-A4B49C9B78E2}" srcId="{7DBAA654-83A9-2749-9A11-3A2F0853292E}" destId="{761D77BA-5704-3540-A64C-39623ABDE933}" srcOrd="2" destOrd="0" parTransId="{0CEF3B97-E2A9-E04D-A0DB-EC66FC595157}" sibTransId="{03689D08-8F94-B240-B093-204B4D1B1996}"/>
-    <dgm:cxn modelId="{AB93D4BE-E351-4B65-8383-BCC69906DA16}" type="presOf" srcId="{981B4EF9-7A3A-BE49-B6B6-0021D3615771}" destId="{CA2203B5-A4CA-2C4D-8577-50E3388F2246}" srcOrd="0" destOrd="0" presId="urn:microsoft.com/office/officeart/2005/8/layout/bProcess3"/>
-    <dgm:cxn modelId="{714D69DF-B170-4E45-BE63-096934D9E35A}" type="presOf" srcId="{9D0A3E8F-79EA-4741-B4AF-359BBF2AD54A}" destId="{CB005E4D-98D2-5E43-A79A-01D73FA5246C}" srcOrd="0" destOrd="0" presId="urn:microsoft.com/office/officeart/2005/8/layout/bProcess3"/>
-    <dgm:cxn modelId="{DEE10936-50B7-49A7-9985-8F19F7DF3670}" type="presOf" srcId="{E1700588-AA9B-9044-98E5-A52BC9E980D8}" destId="{BE891453-7A81-9745-80FE-393D0BD9F682}" srcOrd="0" destOrd="0" presId="urn:microsoft.com/office/officeart/2005/8/layout/bProcess3"/>
-    <dgm:cxn modelId="{477BF59D-D583-45B7-82FC-F74FBA8CA827}" type="presOf" srcId="{C900A651-3FCA-634D-8E96-FB8C693E1E8F}" destId="{71E5BCB2-3AB6-4C42-9B09-A87936C7F001}" srcOrd="0" destOrd="0" presId="urn:microsoft.com/office/officeart/2005/8/layout/bProcess3"/>
-    <dgm:cxn modelId="{17534231-EE03-4971-958C-0509E4DB8880}" type="presOf" srcId="{6FF581C4-5EE0-6547-8B0A-4DD4E49DF7D5}" destId="{70788382-AA77-7C4C-A399-82382C8CD1E3}" srcOrd="0" destOrd="0" presId="urn:microsoft.com/office/officeart/2005/8/layout/bProcess3"/>
-    <dgm:cxn modelId="{F0FFA90D-FC8C-4165-87E9-F12D8C2DBA5C}" type="presOf" srcId="{51AF1449-732A-7245-8907-3B0B474E6716}" destId="{08B24028-0337-A54F-863C-D83DC536E50D}" srcOrd="1" destOrd="0" presId="urn:microsoft.com/office/officeart/2005/8/layout/bProcess3"/>
-    <dgm:cxn modelId="{11CF35AA-A4D7-4DBD-BACC-5FC34396E74F}" type="presOf" srcId="{51AF1449-732A-7245-8907-3B0B474E6716}" destId="{70A625A3-B04D-314A-9454-BA7560E71142}" srcOrd="0" destOrd="0" presId="urn:microsoft.com/office/officeart/2005/8/layout/bProcess3"/>
-    <dgm:cxn modelId="{4329D764-E222-4959-A9C0-AA122384579E}" type="presOf" srcId="{56563E73-53C5-C242-B5DD-534CCEB5A55B}" destId="{1AB89A78-53AA-8046-940B-4774F5E8A3F4}" srcOrd="0" destOrd="0" presId="urn:microsoft.com/office/officeart/2005/8/layout/bProcess3"/>
-    <dgm:cxn modelId="{439119D0-5E9D-4336-AB97-2E0F13B545CE}" type="presOf" srcId="{E1700588-AA9B-9044-98E5-A52BC9E980D8}" destId="{0D4A6B71-9678-E74B-A4F4-3D04D7F96F18}" srcOrd="1" destOrd="0" presId="urn:microsoft.com/office/officeart/2005/8/layout/bProcess3"/>
-    <dgm:cxn modelId="{3B174852-6449-4E32-8139-FAB6AAEFF0B1}" type="presOf" srcId="{03689D08-8F94-B240-B093-204B4D1B1996}" destId="{F515C25C-FBC4-0A42-9BD8-739DB491DE01}" srcOrd="1" destOrd="0" presId="urn:microsoft.com/office/officeart/2005/8/layout/bProcess3"/>
-    <dgm:cxn modelId="{2C5EC997-4913-4C08-A487-5995808D9D99}" type="presOf" srcId="{7DBAA654-83A9-2749-9A11-3A2F0853292E}" destId="{379D3411-2CF2-1443-9DE7-1F3F74BE70B6}" srcOrd="0" destOrd="0" presId="urn:microsoft.com/office/officeart/2005/8/layout/bProcess3"/>
-    <dgm:cxn modelId="{3D0ECD39-85AD-4712-B894-7D60D73EE703}" type="presOf" srcId="{03689D08-8F94-B240-B093-204B4D1B1996}" destId="{11041959-BAD3-494D-A0CA-60D08024935F}" srcOrd="0" destOrd="0" presId="urn:microsoft.com/office/officeart/2005/8/layout/bProcess3"/>
-    <dgm:cxn modelId="{5BB2FC7B-BC84-4015-B569-2D2EE5282EBF}" type="presOf" srcId="{3ABC577C-D926-6C40-8609-A47272EDC0E8}" destId="{35CF6ACD-16BB-D44B-9967-A88BE4C856FA}" srcOrd="0" destOrd="0" presId="urn:microsoft.com/office/officeart/2005/8/layout/bProcess3"/>
-    <dgm:cxn modelId="{E33B421C-407A-4031-95C4-2431AB779C18}" type="presOf" srcId="{3D31D781-DE26-FC46-87C5-81D28438E988}" destId="{5054442F-68CC-BA4D-A78B-D10165C93B35}" srcOrd="0" destOrd="0" presId="urn:microsoft.com/office/officeart/2005/8/layout/bProcess3"/>
-    <dgm:cxn modelId="{F7E631A4-2D74-4AFF-8BEF-2AF80C13562C}" type="presOf" srcId="{6FF581C4-5EE0-6547-8B0A-4DD4E49DF7D5}" destId="{EE2C3E7E-7411-F14A-B102-730D81D864D3}" srcOrd="1" destOrd="0" presId="urn:microsoft.com/office/officeart/2005/8/layout/bProcess3"/>
-    <dgm:cxn modelId="{924BEE7C-D5FD-45F6-83D1-1C88360AA22F}" type="presParOf" srcId="{379D3411-2CF2-1443-9DE7-1F3F74BE70B6}" destId="{71E5BCB2-3AB6-4C42-9B09-A87936C7F001}" srcOrd="0" destOrd="0" presId="urn:microsoft.com/office/officeart/2005/8/layout/bProcess3"/>
-    <dgm:cxn modelId="{C2975C17-E8BD-4689-8BFB-5686E739C440}" type="presParOf" srcId="{379D3411-2CF2-1443-9DE7-1F3F74BE70B6}" destId="{70788382-AA77-7C4C-A399-82382C8CD1E3}" srcOrd="1" destOrd="0" presId="urn:microsoft.com/office/officeart/2005/8/layout/bProcess3"/>
-    <dgm:cxn modelId="{34CB0E2E-6410-4F06-9B00-2A82BB3B4D95}" type="presParOf" srcId="{70788382-AA77-7C4C-A399-82382C8CD1E3}" destId="{EE2C3E7E-7411-F14A-B102-730D81D864D3}" srcOrd="0" destOrd="0" presId="urn:microsoft.com/office/officeart/2005/8/layout/bProcess3"/>
-    <dgm:cxn modelId="{01241345-DBF6-4DF6-9ED7-B39ED270FC8C}" type="presParOf" srcId="{379D3411-2CF2-1443-9DE7-1F3F74BE70B6}" destId="{CB005E4D-98D2-5E43-A79A-01D73FA5246C}" srcOrd="2" destOrd="0" presId="urn:microsoft.com/office/officeart/2005/8/layout/bProcess3"/>
-    <dgm:cxn modelId="{9EEB21EE-0EEA-44E0-B420-87CE53ECD490}" type="presParOf" srcId="{379D3411-2CF2-1443-9DE7-1F3F74BE70B6}" destId="{1AB89A78-53AA-8046-940B-4774F5E8A3F4}" srcOrd="3" destOrd="0" presId="urn:microsoft.com/office/officeart/2005/8/layout/bProcess3"/>
-    <dgm:cxn modelId="{AC417456-03CB-4064-9211-11C26893857F}" type="presParOf" srcId="{1AB89A78-53AA-8046-940B-4774F5E8A3F4}" destId="{8845A127-0D85-A14A-94CB-F773727D4C9B}" srcOrd="0" destOrd="0" presId="urn:microsoft.com/office/officeart/2005/8/layout/bProcess3"/>
-    <dgm:cxn modelId="{9CDAB0E6-767C-49D2-9A87-5DAD638B781B}" type="presParOf" srcId="{379D3411-2CF2-1443-9DE7-1F3F74BE70B6}" destId="{2B850CA7-3DA8-704B-9542-29A27C4E6E8A}" srcOrd="4" destOrd="0" presId="urn:microsoft.com/office/officeart/2005/8/layout/bProcess3"/>
-    <dgm:cxn modelId="{6E26BE35-6B47-49F9-A4FB-CE0D5B558996}" type="presParOf" srcId="{379D3411-2CF2-1443-9DE7-1F3F74BE70B6}" destId="{11041959-BAD3-494D-A0CA-60D08024935F}" srcOrd="5" destOrd="0" presId="urn:microsoft.com/office/officeart/2005/8/layout/bProcess3"/>
-    <dgm:cxn modelId="{006E8053-60CC-4BFB-9B2B-18BC0327C953}" type="presParOf" srcId="{11041959-BAD3-494D-A0CA-60D08024935F}" destId="{F515C25C-FBC4-0A42-9BD8-739DB491DE01}" srcOrd="0" destOrd="0" presId="urn:microsoft.com/office/officeart/2005/8/layout/bProcess3"/>
-    <dgm:cxn modelId="{437236DF-158A-4ACA-AD14-96B9CE388D0E}" type="presParOf" srcId="{379D3411-2CF2-1443-9DE7-1F3F74BE70B6}" destId="{35CF6ACD-16BB-D44B-9967-A88BE4C856FA}" srcOrd="6" destOrd="0" presId="urn:microsoft.com/office/officeart/2005/8/layout/bProcess3"/>
-    <dgm:cxn modelId="{9568488B-CB23-4881-A884-BF37C0BBF4D9}" type="presParOf" srcId="{379D3411-2CF2-1443-9DE7-1F3F74BE70B6}" destId="{BE891453-7A81-9745-80FE-393D0BD9F682}" srcOrd="7" destOrd="0" presId="urn:microsoft.com/office/officeart/2005/8/layout/bProcess3"/>
-    <dgm:cxn modelId="{AFB47F12-3DA3-4B85-913A-6D91513E6C29}" type="presParOf" srcId="{BE891453-7A81-9745-80FE-393D0BD9F682}" destId="{0D4A6B71-9678-E74B-A4F4-3D04D7F96F18}" srcOrd="0" destOrd="0" presId="urn:microsoft.com/office/officeart/2005/8/layout/bProcess3"/>
-    <dgm:cxn modelId="{BFEFCDB2-3885-4887-8F1A-BC7100485144}" type="presParOf" srcId="{379D3411-2CF2-1443-9DE7-1F3F74BE70B6}" destId="{5054442F-68CC-BA4D-A78B-D10165C93B35}" srcOrd="8" destOrd="0" presId="urn:microsoft.com/office/officeart/2005/8/layout/bProcess3"/>
-    <dgm:cxn modelId="{30381D9B-2F58-4957-9380-AF6FF7591C7A}" type="presParOf" srcId="{379D3411-2CF2-1443-9DE7-1F3F74BE70B6}" destId="{70A625A3-B04D-314A-9454-BA7560E71142}" srcOrd="9" destOrd="0" presId="urn:microsoft.com/office/officeart/2005/8/layout/bProcess3"/>
-    <dgm:cxn modelId="{D008C1FD-30CA-45AC-9B9F-F67ED6A7ABB3}" type="presParOf" srcId="{70A625A3-B04D-314A-9454-BA7560E71142}" destId="{08B24028-0337-A54F-863C-D83DC536E50D}" srcOrd="0" destOrd="0" presId="urn:microsoft.com/office/officeart/2005/8/layout/bProcess3"/>
-    <dgm:cxn modelId="{4F7395E0-194F-42E1-9862-F765ACDF22CC}" type="presParOf" srcId="{379D3411-2CF2-1443-9DE7-1F3F74BE70B6}" destId="{CA2203B5-A4CA-2C4D-8577-50E3388F2246}" srcOrd="10" destOrd="0" presId="urn:microsoft.com/office/officeart/2005/8/layout/bProcess3"/>
+    <dgm:cxn modelId="{A7603226-C5D2-403D-861C-DB077EF2AE5D}" type="presOf" srcId="{51AF1449-732A-7245-8907-3B0B474E6716}" destId="{08B24028-0337-A54F-863C-D83DC536E50D}" srcOrd="1" destOrd="0" presId="urn:microsoft.com/office/officeart/2005/8/layout/bProcess3"/>
+    <dgm:cxn modelId="{93238577-9798-48CE-B28C-0D77CC81EBA5}" type="presOf" srcId="{7DBAA654-83A9-2749-9A11-3A2F0853292E}" destId="{379D3411-2CF2-1443-9DE7-1F3F74BE70B6}" srcOrd="0" destOrd="0" presId="urn:microsoft.com/office/officeart/2005/8/layout/bProcess3"/>
+    <dgm:cxn modelId="{2FFF75AB-03A4-4B52-A462-F48E2E47C1E5}" type="presOf" srcId="{9D0A3E8F-79EA-4741-B4AF-359BBF2AD54A}" destId="{CB005E4D-98D2-5E43-A79A-01D73FA5246C}" srcOrd="0" destOrd="0" presId="urn:microsoft.com/office/officeart/2005/8/layout/bProcess3"/>
+    <dgm:cxn modelId="{4158B0F2-4E88-4B66-ABEF-0E1108C39D0A}" type="presOf" srcId="{761D77BA-5704-3540-A64C-39623ABDE933}" destId="{2B850CA7-3DA8-704B-9542-29A27C4E6E8A}" srcOrd="0" destOrd="0" presId="urn:microsoft.com/office/officeart/2005/8/layout/bProcess3"/>
+    <dgm:cxn modelId="{5DB16EC1-D7E3-48D4-9F63-52DFDE0634D9}" type="presOf" srcId="{981B4EF9-7A3A-BE49-B6B6-0021D3615771}" destId="{CA2203B5-A4CA-2C4D-8577-50E3388F2246}" srcOrd="0" destOrd="0" presId="urn:microsoft.com/office/officeart/2005/8/layout/bProcess3"/>
+    <dgm:cxn modelId="{16AC6946-A860-45BA-A809-3D354681884B}" type="presOf" srcId="{6FF581C4-5EE0-6547-8B0A-4DD4E49DF7D5}" destId="{EE2C3E7E-7411-F14A-B102-730D81D864D3}" srcOrd="1" destOrd="0" presId="urn:microsoft.com/office/officeart/2005/8/layout/bProcess3"/>
+    <dgm:cxn modelId="{3A1F1CA7-B199-43F5-BE4E-FC841F6EC58D}" type="presOf" srcId="{6FF581C4-5EE0-6547-8B0A-4DD4E49DF7D5}" destId="{70788382-AA77-7C4C-A399-82382C8CD1E3}" srcOrd="0" destOrd="0" presId="urn:microsoft.com/office/officeart/2005/8/layout/bProcess3"/>
+    <dgm:cxn modelId="{D5574DF9-9FE8-41EA-8BBE-9CE673521499}" type="presOf" srcId="{03689D08-8F94-B240-B093-204B4D1B1996}" destId="{11041959-BAD3-494D-A0CA-60D08024935F}" srcOrd="0" destOrd="0" presId="urn:microsoft.com/office/officeart/2005/8/layout/bProcess3"/>
+    <dgm:cxn modelId="{982C766A-BA4D-43DE-AD85-71CC6F5B1FE1}" type="presOf" srcId="{03689D08-8F94-B240-B093-204B4D1B1996}" destId="{F515C25C-FBC4-0A42-9BD8-739DB491DE01}" srcOrd="1" destOrd="0" presId="urn:microsoft.com/office/officeart/2005/8/layout/bProcess3"/>
+    <dgm:cxn modelId="{3E466295-A440-42F3-8D86-6D612BAF7B00}" type="presOf" srcId="{56563E73-53C5-C242-B5DD-534CCEB5A55B}" destId="{8845A127-0D85-A14A-94CB-F773727D4C9B}" srcOrd="1" destOrd="0" presId="urn:microsoft.com/office/officeart/2005/8/layout/bProcess3"/>
+    <dgm:cxn modelId="{D878D5D1-0C95-4BB4-817F-03B01AF5765F}" type="presOf" srcId="{3ABC577C-D926-6C40-8609-A47272EDC0E8}" destId="{35CF6ACD-16BB-D44B-9967-A88BE4C856FA}" srcOrd="0" destOrd="0" presId="urn:microsoft.com/office/officeart/2005/8/layout/bProcess3"/>
+    <dgm:cxn modelId="{8B6866FD-5870-4FB5-AC93-57F2EE883DCE}" type="presOf" srcId="{51AF1449-732A-7245-8907-3B0B474E6716}" destId="{70A625A3-B04D-314A-9454-BA7560E71142}" srcOrd="0" destOrd="0" presId="urn:microsoft.com/office/officeart/2005/8/layout/bProcess3"/>
+    <dgm:cxn modelId="{F623DAC7-A926-47C6-9B3B-1CDC71B44821}" type="presOf" srcId="{E1700588-AA9B-9044-98E5-A52BC9E980D8}" destId="{0D4A6B71-9678-E74B-A4F4-3D04D7F96F18}" srcOrd="1" destOrd="0" presId="urn:microsoft.com/office/officeart/2005/8/layout/bProcess3"/>
+    <dgm:cxn modelId="{0D2BE10C-8149-4776-A09B-4BAD244DF8BB}" type="presParOf" srcId="{379D3411-2CF2-1443-9DE7-1F3F74BE70B6}" destId="{71E5BCB2-3AB6-4C42-9B09-A87936C7F001}" srcOrd="0" destOrd="0" presId="urn:microsoft.com/office/officeart/2005/8/layout/bProcess3"/>
+    <dgm:cxn modelId="{6F9CC979-1854-4352-BA23-3AA0E38F3386}" type="presParOf" srcId="{379D3411-2CF2-1443-9DE7-1F3F74BE70B6}" destId="{70788382-AA77-7C4C-A399-82382C8CD1E3}" srcOrd="1" destOrd="0" presId="urn:microsoft.com/office/officeart/2005/8/layout/bProcess3"/>
+    <dgm:cxn modelId="{3550C657-B401-4731-A168-4244F8F608AB}" type="presParOf" srcId="{70788382-AA77-7C4C-A399-82382C8CD1E3}" destId="{EE2C3E7E-7411-F14A-B102-730D81D864D3}" srcOrd="0" destOrd="0" presId="urn:microsoft.com/office/officeart/2005/8/layout/bProcess3"/>
+    <dgm:cxn modelId="{6F45C1F5-7363-4D08-978A-9CED8F09A8EF}" type="presParOf" srcId="{379D3411-2CF2-1443-9DE7-1F3F74BE70B6}" destId="{CB005E4D-98D2-5E43-A79A-01D73FA5246C}" srcOrd="2" destOrd="0" presId="urn:microsoft.com/office/officeart/2005/8/layout/bProcess3"/>
+    <dgm:cxn modelId="{0832448A-2D75-4AC2-9436-4F1DFB2A9DFD}" type="presParOf" srcId="{379D3411-2CF2-1443-9DE7-1F3F74BE70B6}" destId="{1AB89A78-53AA-8046-940B-4774F5E8A3F4}" srcOrd="3" destOrd="0" presId="urn:microsoft.com/office/officeart/2005/8/layout/bProcess3"/>
+    <dgm:cxn modelId="{59E93B1E-3191-4815-8FF7-A96FE86A4A6A}" type="presParOf" srcId="{1AB89A78-53AA-8046-940B-4774F5E8A3F4}" destId="{8845A127-0D85-A14A-94CB-F773727D4C9B}" srcOrd="0" destOrd="0" presId="urn:microsoft.com/office/officeart/2005/8/layout/bProcess3"/>
+    <dgm:cxn modelId="{48F5B67C-A503-4FA3-8DCF-538D80E36149}" type="presParOf" srcId="{379D3411-2CF2-1443-9DE7-1F3F74BE70B6}" destId="{2B850CA7-3DA8-704B-9542-29A27C4E6E8A}" srcOrd="4" destOrd="0" presId="urn:microsoft.com/office/officeart/2005/8/layout/bProcess3"/>
+    <dgm:cxn modelId="{F8952565-DBDD-42CF-A8DE-BDE63EAC07E1}" type="presParOf" srcId="{379D3411-2CF2-1443-9DE7-1F3F74BE70B6}" destId="{11041959-BAD3-494D-A0CA-60D08024935F}" srcOrd="5" destOrd="0" presId="urn:microsoft.com/office/officeart/2005/8/layout/bProcess3"/>
+    <dgm:cxn modelId="{A0365CEA-994D-4FF5-BF5B-05522F713A88}" type="presParOf" srcId="{11041959-BAD3-494D-A0CA-60D08024935F}" destId="{F515C25C-FBC4-0A42-9BD8-739DB491DE01}" srcOrd="0" destOrd="0" presId="urn:microsoft.com/office/officeart/2005/8/layout/bProcess3"/>
+    <dgm:cxn modelId="{244A2F52-7E26-4894-9BF4-1A213B89DA56}" type="presParOf" srcId="{379D3411-2CF2-1443-9DE7-1F3F74BE70B6}" destId="{35CF6ACD-16BB-D44B-9967-A88BE4C856FA}" srcOrd="6" destOrd="0" presId="urn:microsoft.com/office/officeart/2005/8/layout/bProcess3"/>
+    <dgm:cxn modelId="{BA2C81D3-DFE6-43E8-82D2-A0CC2CEA31BE}" type="presParOf" srcId="{379D3411-2CF2-1443-9DE7-1F3F74BE70B6}" destId="{BE891453-7A81-9745-80FE-393D0BD9F682}" srcOrd="7" destOrd="0" presId="urn:microsoft.com/office/officeart/2005/8/layout/bProcess3"/>
+    <dgm:cxn modelId="{8B097506-93CF-4D14-8C2E-E52FDFDE4005}" type="presParOf" srcId="{BE891453-7A81-9745-80FE-393D0BD9F682}" destId="{0D4A6B71-9678-E74B-A4F4-3D04D7F96F18}" srcOrd="0" destOrd="0" presId="urn:microsoft.com/office/officeart/2005/8/layout/bProcess3"/>
+    <dgm:cxn modelId="{FFDA3999-4166-47B6-9996-B3C50B5EF5BA}" type="presParOf" srcId="{379D3411-2CF2-1443-9DE7-1F3F74BE70B6}" destId="{5054442F-68CC-BA4D-A78B-D10165C93B35}" srcOrd="8" destOrd="0" presId="urn:microsoft.com/office/officeart/2005/8/layout/bProcess3"/>
+    <dgm:cxn modelId="{4FADB6DD-EE42-4077-B4EF-E951522F456A}" type="presParOf" srcId="{379D3411-2CF2-1443-9DE7-1F3F74BE70B6}" destId="{70A625A3-B04D-314A-9454-BA7560E71142}" srcOrd="9" destOrd="0" presId="urn:microsoft.com/office/officeart/2005/8/layout/bProcess3"/>
+    <dgm:cxn modelId="{1B73762D-35EF-4F57-9BE2-5062A2FF7A58}" type="presParOf" srcId="{70A625A3-B04D-314A-9454-BA7560E71142}" destId="{08B24028-0337-A54F-863C-D83DC536E50D}" srcOrd="0" destOrd="0" presId="urn:microsoft.com/office/officeart/2005/8/layout/bProcess3"/>
+    <dgm:cxn modelId="{F414B390-11B5-4331-AEAA-51967FAB16AE}" type="presParOf" srcId="{379D3411-2CF2-1443-9DE7-1F3F74BE70B6}" destId="{CA2203B5-A4CA-2C4D-8577-50E3388F2246}" srcOrd="10" destOrd="0" presId="urn:microsoft.com/office/officeart/2005/8/layout/bProcess3"/>
   </dgm:cxnLst>
   <dgm:bg/>
   <dgm:whole>
@@ -23500,7 +23859,7 @@
 </file>
 
 <file path=customXml/itemProps1.xml><?xml version="1.0" encoding="utf-8"?>
-<ds:datastoreItem xmlns:ds="http://schemas.openxmlformats.org/officeDocument/2006/customXml" ds:itemID="{0DD8EE18-23E1-43F4-AF78-1F266E4D20FB}">
+<ds:datastoreItem xmlns:ds="http://schemas.openxmlformats.org/officeDocument/2006/customXml" ds:itemID="{93CFC905-602C-4C00-95D6-6E3585CD8AE1}">
   <ds:schemaRefs>
     <ds:schemaRef ds:uri="http://schemas.openxmlformats.org/officeDocument/2006/bibliography"/>
   </ds:schemaRefs>

</xml_diff>